<commit_message>
Le rapport avance !
</commit_message>
<xml_diff>
--- a/Architecture de Spring.docx
+++ b/Architecture de Spring.docx
@@ -1,6 +1,6 @@
 
 <file path=word/document.xml><?xml version="1.0" encoding="utf-8"?>
-<w:document xmlns:wpc="http://schemas.microsoft.com/office/word/2010/wordprocessingCanvas" xmlns:mo="http://schemas.microsoft.com/office/mac/office/2008/main" xmlns:mc="http://schemas.openxmlformats.org/markup-compatibility/2006" xmlns:mv="urn:schemas-microsoft-com:mac:vml" xmlns:o="urn:schemas-microsoft-com:office:office" xmlns:r="http://schemas.openxmlformats.org/officeDocument/2006/relationships" xmlns:m="http://schemas.openxmlformats.org/officeDocument/2006/math" xmlns:v="urn:schemas-microsoft-com:vml" xmlns:wp14="http://schemas.microsoft.com/office/word/2010/wordprocessingDrawing" xmlns:wp="http://schemas.openxmlformats.org/drawingml/2006/wordprocessingDrawing" xmlns:w10="urn:schemas-microsoft-com:office:word" xmlns:w="http://schemas.openxmlformats.org/wordprocessingml/2006/main" xmlns:w14="http://schemas.microsoft.com/office/word/2010/wordml" xmlns:w15="http://schemas.microsoft.com/office/word/2012/wordml" xmlns:wpg="http://schemas.microsoft.com/office/word/2010/wordprocessingGroup" xmlns:wpi="http://schemas.microsoft.com/office/word/2010/wordprocessingInk" xmlns:wne="http://schemas.microsoft.com/office/word/2006/wordml" xmlns:wps="http://schemas.microsoft.com/office/word/2010/wordprocessingShape" mc:Ignorable="w14 w15 wp14">
+<w:document xmlns:wpc="http://schemas.microsoft.com/office/word/2010/wordprocessingCanvas" xmlns:cx="http://schemas.microsoft.com/office/drawing/2014/chartex" xmlns:cx1="http://schemas.microsoft.com/office/drawing/2015/9/8/chartex" xmlns:cx2="http://schemas.microsoft.com/office/drawing/2015/10/21/chartex" xmlns:mc="http://schemas.openxmlformats.org/markup-compatibility/2006" xmlns:o="urn:schemas-microsoft-com:office:office" xmlns:r="http://schemas.openxmlformats.org/officeDocument/2006/relationships" xmlns:m="http://schemas.openxmlformats.org/officeDocument/2006/math" xmlns:v="urn:schemas-microsoft-com:vml" xmlns:wp14="http://schemas.microsoft.com/office/word/2010/wordprocessingDrawing" xmlns:wp="http://schemas.openxmlformats.org/drawingml/2006/wordprocessingDrawing" xmlns:w10="urn:schemas-microsoft-com:office:word" xmlns:w="http://schemas.openxmlformats.org/wordprocessingml/2006/main" xmlns:w14="http://schemas.microsoft.com/office/word/2010/wordml" xmlns:w15="http://schemas.microsoft.com/office/word/2012/wordml" xmlns:w16se="http://schemas.microsoft.com/office/word/2015/wordml/symex" xmlns:wpg="http://schemas.microsoft.com/office/word/2010/wordprocessingGroup" xmlns:wpi="http://schemas.microsoft.com/office/word/2010/wordprocessingInk" xmlns:wne="http://schemas.microsoft.com/office/word/2006/wordml" xmlns:wps="http://schemas.microsoft.com/office/word/2010/wordprocessingShape" mc:Ignorable="w14 w15 w16se wp14">
   <w:body>
     <w:sdt>
       <w:sdtPr>
@@ -23,6 +23,7 @@
           <w:r>
             <w:rPr>
               <w:noProof/>
+              <w:lang w:eastAsia="fr-FR"/>
             </w:rPr>
             <mc:AlternateContent>
               <mc:Choice Requires="wps">
@@ -110,7 +111,7 @@
               </mc:Choice>
               <mc:Fallback>
                 <w:pict>
-                  <v:rect w14:anchorId="6A0C18BD" id="Rectangle_x0020_130" o:spid="_x0000_s1026" style="position:absolute;margin-left:404.15pt;margin-top:25.85pt;width:66.55pt;height:80.8pt;z-index:251660288;visibility:visible;mso-wrap-style:square;mso-width-percent:0;mso-height-percent:0;mso-wrap-distance-left:9pt;mso-wrap-distance-top:0;mso-wrap-distance-right:9pt;mso-wrap-distance-bottom:0;mso-position-horizontal:absolute;mso-position-horizontal-relative:margin;mso-position-vertical:absolute;mso-position-vertical-relative:page;mso-width-percent:0;mso-height-percent:0;mso-width-relative:page;mso-height-relative:page;v-text-anchor:bottom" o:gfxdata="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" fillcolor="#5b9bd5 [3204]" stroked="f" strokeweight="1pt">
+                  <v:rect w14:anchorId="6A0C18BD" id="Rectangle 130" o:spid="_x0000_s1026" style="position:absolute;margin-left:404.15pt;margin-top:25.85pt;width:66.55pt;height:80.8pt;z-index:251660288;visibility:visible;mso-wrap-style:square;mso-width-percent:0;mso-height-percent:0;mso-wrap-distance-left:9pt;mso-wrap-distance-top:0;mso-wrap-distance-right:9pt;mso-wrap-distance-bottom:0;mso-position-horizontal:absolute;mso-position-horizontal-relative:margin;mso-position-vertical:absolute;mso-position-vertical-relative:page;mso-width-percent:0;mso-height-percent:0;mso-width-relative:page;mso-height-relative:page;v-text-anchor:bottom" o:gfxdata="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" fillcolor="#5b9bd5 [3204]" stroked="f" strokeweight="1pt">
                     <v:path arrowok="t"/>
                     <o:lock v:ext="edit" aspectratio="t"/>
                     <v:textbox inset="3.6pt,,3.6pt">
@@ -221,11 +222,11 @@
               </mc:Choice>
               <mc:Fallback>
                 <w:pict>
-                  <v:shapetype w14:anchorId="015585D5" id="_x0000_t202" coordsize="21600,21600" o:spt="202" path="m0,0l0,21600,21600,21600,21600,0xe">
+                  <v:shapetype w14:anchorId="015585D5" id="_x0000_t202" coordsize="21600,21600" o:spt="202" path="m,l,21600r21600,l21600,xe">
                     <v:stroke joinstyle="miter"/>
                     <v:path gradientshapeok="t" o:connecttype="rect"/>
                   </v:shapetype>
-                  <v:shape id="Zone_x0020_de_x0020_texte_x0020_11" o:spid="_x0000_s1027" type="#_x0000_t202" style="position:absolute;margin-left:410.4pt;margin-top:0;width:60pt;height:58pt;z-index:251663360;visibility:visible;mso-wrap-style:square;mso-height-percent:0;mso-wrap-distance-left:9pt;mso-wrap-distance-top:0;mso-wrap-distance-right:9pt;mso-wrap-distance-bottom:0;mso-position-horizontal:absolute;mso-position-horizontal-relative:text;mso-position-vertical:absolute;mso-position-vertical-relative:text;mso-height-percent:0;mso-height-relative:margin;v-text-anchor:top" o:gfxdata="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" filled="f" stroked="f">
+                  <v:shape id="Zone de texte 11" o:spid="_x0000_s1027" type="#_x0000_t202" style="position:absolute;margin-left:410.4pt;margin-top:-.05pt;width:60pt;height:58pt;z-index:251663360;visibility:visible;mso-wrap-style:square;mso-height-percent:0;mso-wrap-distance-left:9pt;mso-wrap-distance-top:0;mso-wrap-distance-right:9pt;mso-wrap-distance-bottom:0;mso-position-horizontal:absolute;mso-position-horizontal-relative:text;mso-position-vertical:absolute;mso-position-vertical-relative:text;mso-height-percent:0;mso-height-relative:margin;v-text-anchor:top" o:gfxdata="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" filled="f" stroked="f">
                     <v:textbox>
                       <w:txbxContent>
                         <w:p>
@@ -263,6 +264,7 @@
           <w:r>
             <w:rPr>
               <w:noProof/>
+              <w:lang w:eastAsia="fr-FR"/>
             </w:rPr>
             <mc:AlternateContent>
               <mc:Choice Requires="wps">
@@ -387,7 +389,7 @@
               </mc:Choice>
               <mc:Fallback>
                 <w:pict>
-                  <v:shape w14:anchorId="7893EE5E" id="Zone_x0020_de_x0020_texte_x0020_129" o:spid="_x0000_s1028" type="#_x0000_t202" style="position:absolute;margin-left:34.35pt;margin-top:596.35pt;width:542.75pt;height:79.5pt;z-index:251661312;visibility:visible;mso-wrap-style:square;mso-width-percent:1154;mso-height-percent:0;mso-wrap-distance-left:9pt;mso-wrap-distance-top:0;mso-wrap-distance-right:9pt;mso-wrap-distance-bottom:0;mso-position-horizontal:absolute;mso-position-horizontal-relative:page;mso-position-vertical:absolute;mso-position-vertical-relative:page;mso-width-percent:1154;mso-height-percent:0;mso-width-relative:margin;mso-height-relative:margin;v-text-anchor:top" o:gfxdata="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" filled="f" stroked="f" strokeweight=".5pt">
+                  <v:shape w14:anchorId="7893EE5E" id="Zone de texte 129" o:spid="_x0000_s1028" type="#_x0000_t202" style="position:absolute;margin-left:34.35pt;margin-top:596.35pt;width:542.75pt;height:79.5pt;z-index:251661312;visibility:visible;mso-wrap-style:square;mso-width-percent:1154;mso-height-percent:0;mso-wrap-distance-left:9pt;mso-wrap-distance-top:0;mso-wrap-distance-right:9pt;mso-wrap-distance-bottom:0;mso-position-horizontal:absolute;mso-position-horizontal-relative:page;mso-position-vertical:absolute;mso-position-vertical-relative:page;mso-width-percent:1154;mso-height-percent:0;mso-width-relative:margin;mso-height-relative:margin;v-text-anchor:top" o:gfxdata="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" filled="f" stroked="f" strokeweight=".5pt">
                     <v:textbox inset="1in,0,86.4pt,0">
                       <w:txbxContent>
                         <w:p>
@@ -452,6 +454,7 @@
           <w:r>
             <w:rPr>
               <w:noProof/>
+              <w:lang w:eastAsia="fr-FR"/>
             </w:rPr>
             <mc:AlternateContent>
               <mc:Choice Requires="wpg">
@@ -772,9 +775,9 @@
               </mc:Choice>
               <mc:Fallback>
                 <w:pict>
-                  <v:group w14:anchorId="0D184211" id="Groupe_x0020_125" o:spid="_x0000_s1029" style="position:absolute;margin-left:0;margin-top:0;width:540pt;height:556.55pt;z-index:-251657216;mso-width-percent:1154;mso-height-percent:670;mso-top-percent:45;mso-position-horizontal:center;mso-position-horizontal-relative:margin;mso-position-vertical-relative:page;mso-width-percent:1154;mso-height-percent:670;mso-top-percent:45;mso-width-relative:margin" coordsize="5561330,5404485" o:gfxdata="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">
+                  <v:group w14:anchorId="0D184211" id="Groupe 125" o:spid="_x0000_s1029" style="position:absolute;margin-left:0;margin-top:0;width:540pt;height:556.55pt;z-index:-251657216;mso-width-percent:1154;mso-height-percent:670;mso-top-percent:45;mso-position-horizontal:center;mso-position-horizontal-relative:margin;mso-position-vertical-relative:page;mso-width-percent:1154;mso-height-percent:670;mso-top-percent:45;mso-width-relative:margin" coordsize="55613,54044" o:gfxdata="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">
                     <o:lock v:ext="edit" aspectratio="t"/>
-                    <v:shape id="Forme_x0020_libre_x0020_10" o:spid="_x0000_s1030" style="position:absolute;width:5557520;height:5404485;visibility:visible;mso-wrap-style:square;v-text-anchor:bottom" coordsize="720,700" o:spt="100" o:gfxdata="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" adj="-11796480,,5400" path="m0,0c0,644,,644,,644,23,650,62,658,113,665,250,685,476,700,720,644,720,617,720,617,720,617,720,,720,,720,,,,,,,0e" fillcolor="#4d5f78 [2994]" stroked="f">
+                    <v:shape id="Forme libre 10" o:spid="_x0000_s1030" style="position:absolute;width:55575;height:54044;visibility:visible;mso-wrap-style:square;v-text-anchor:bottom" coordsize="720,700" o:spt="100" o:gfxdata="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" adj="-11796480,,5400" path="m,c,644,,644,,644v23,6,62,14,113,21c250,685,476,700,720,644v,-27,,-27,,-27c720,,720,,720,,,,,,,e" fillcolor="#4d5f78 [2994]" stroked="f">
                       <v:fill color2="#2a3442 [2018]" rotate="t" colors="0 #5d6d85;.5 #485972;1 #334258" focus="100%" type="gradient">
                         <o:fill v:ext="view" type="gradientUnscaled"/>
                       </v:fill>
@@ -829,7 +832,7 @@
                         </w:txbxContent>
                       </v:textbox>
                     </v:shape>
-                    <v:shape id="Forme_x0020_libre_x0020_11" o:spid="_x0000_s1031" style="position:absolute;left:876300;top:4769783;width:4685030;height:509905;visibility:visible;mso-wrap-style:square;v-text-anchor:bottom" coordsize="607,66" o:gfxdata="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" path="m607,0c450,44,300,57,176,57,109,57,49,53,,48,66,58,152,66,251,66,358,66,480,56,607,27,607,,607,,607,0e" fillcolor="white [3212]" stroked="f">
+                    <v:shape id="Forme libre 11" o:spid="_x0000_s1031" style="position:absolute;left:8763;top:47697;width:46850;height:5099;visibility:visible;mso-wrap-style:square;v-text-anchor:bottom" coordsize="607,66" o:gfxdata="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" path="m607,c450,44,300,57,176,57,109,57,49,53,,48,66,58,152,66,251,66,358,66,480,56,607,27,607,,607,,607,e" fillcolor="white [3212]" stroked="f">
                       <v:fill opacity="19789f"/>
                       <v:path arrowok="t" o:connecttype="custom" o:connectlocs="4685030,0;1358427,440373;0,370840;1937302,509905;4685030,208598;4685030,0" o:connectangles="0,0,0,0,0,0"/>
                     </v:shape>
@@ -842,6 +845,7 @@
           <w:r>
             <w:rPr>
               <w:noProof/>
+              <w:lang w:eastAsia="fr-FR"/>
             </w:rPr>
             <mc:AlternateContent>
               <mc:Choice Requires="wps">
@@ -923,7 +927,7 @@
               </mc:Choice>
               <mc:Fallback>
                 <w:pict>
-                  <v:shape w14:anchorId="234AFC45" id="Zone_x0020_de_x0020_texte_x0020_128" o:spid="_x0000_s1032" type="#_x0000_t202" style="position:absolute;margin-left:0;margin-top:0;width:542.75pt;height:32.05pt;z-index:251662336;visibility:visible;mso-wrap-style:square;mso-width-percent:1154;mso-height-percent:0;mso-wrap-distance-left:9pt;mso-wrap-distance-top:0;mso-wrap-distance-right:9pt;mso-wrap-distance-bottom:0;mso-position-horizontal:center;mso-position-horizontal-relative:page;mso-position-vertical:bottom;mso-position-vertical-relative:margin;mso-width-percent:1154;mso-height-percent:0;mso-width-relative:margin;mso-height-relative:margin;v-text-anchor:bottom" o:gfxdata="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" filled="f" stroked="f" strokeweight=".5pt">
+                  <v:shape w14:anchorId="234AFC45" id="Zone de texte 128" o:spid="_x0000_s1032" type="#_x0000_t202" style="position:absolute;margin-left:0;margin-top:0;width:542.75pt;height:32.05pt;z-index:251662336;visibility:visible;mso-wrap-style:square;mso-width-percent:1154;mso-height-percent:0;mso-wrap-distance-left:9pt;mso-wrap-distance-top:0;mso-wrap-distance-right:9pt;mso-wrap-distance-bottom:0;mso-position-horizontal:center;mso-position-horizontal-relative:page;mso-position-vertical:bottom;mso-position-vertical-relative:margin;mso-width-percent:1154;mso-height-percent:0;mso-width-relative:margin;mso-height-relative:margin;v-text-anchor:bottom" o:gfxdata="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" filled="f" stroked="f" strokeweight=".5pt">
                     <v:textbox style="mso-fit-shape-to-text:t" inset="1in,0,86.4pt,0">
                       <w:txbxContent>
                         <w:p>
@@ -956,6 +960,91 @@
     </w:sdt>
     <w:p>
       <w:pPr>
+        <w:rPr>
+          <w:rFonts w:ascii="Times" w:hAnsi="Times" w:cs="Times"/>
+          <w:color w:val="3F6CAF"/>
+          <w:sz w:val="48"/>
+          <w:szCs w:val="48"/>
+        </w:rPr>
+      </w:pPr>
+      <w:r>
+        <w:rPr>
+          <w:rFonts w:ascii="Times" w:hAnsi="Times" w:cs="Times"/>
+          <w:color w:val="3F6CAF"/>
+          <w:sz w:val="48"/>
+          <w:szCs w:val="48"/>
+        </w:rPr>
+        <w:lastRenderedPageBreak/>
+        <w:t xml:space="preserve">Architecture de </w:t>
+      </w:r>
+      <w:proofErr w:type="spellStart"/>
+      <w:r>
+        <w:rPr>
+          <w:rFonts w:ascii="Times" w:hAnsi="Times" w:cs="Times"/>
+          <w:color w:val="3F6CAF"/>
+          <w:sz w:val="48"/>
+          <w:szCs w:val="48"/>
+        </w:rPr>
+        <w:t>Spring</w:t>
+      </w:r>
+      <w:proofErr w:type="spellEnd"/>
+    </w:p>
+    <w:p>
+      <w:r>
+        <w:t xml:space="preserve"> </w:t>
+      </w:r>
+    </w:p>
+    <w:p>
+      <w:proofErr w:type="spellStart"/>
+      <w:r>
+        <w:t>Spring</w:t>
+      </w:r>
+      <w:proofErr w:type="spellEnd"/>
+      <w:r>
+        <w:t xml:space="preserve"> est un </w:t>
+      </w:r>
+      <w:proofErr w:type="spellStart"/>
+      <w:r>
+        <w:t>framework</w:t>
+      </w:r>
+      <w:proofErr w:type="spellEnd"/>
+      <w:r>
+        <w:t xml:space="preserve"> de développement Java basé sur la notion de conteneur léger en opposition aux </w:t>
+      </w:r>
+      <w:r>
+        <w:t>serveurs d'applications Java EE.</w:t>
+      </w:r>
+      <w:r>
+        <w:t xml:space="preserve"> Une application utilisant </w:t>
+      </w:r>
+      <w:proofErr w:type="spellStart"/>
+      <w:r>
+        <w:t>Spring</w:t>
+      </w:r>
+      <w:proofErr w:type="spellEnd"/>
+      <w:r>
+        <w:t xml:space="preserve"> est le plus souvent structurée en trois couches (MVC) :</w:t>
+      </w:r>
+    </w:p>
+    <w:p/>
+    <w:p>
+      <w:r>
+        <w:t>La couche présentation : interface homme machine</w:t>
+      </w:r>
+    </w:p>
+    <w:p>
+      <w:r>
+        <w:t>La couche service : interface métier et traitement métier</w:t>
+      </w:r>
+    </w:p>
+    <w:p>
+      <w:r>
+        <w:t>La couche persistance : Accès aux données, recherche et persistance des objets en base de données.</w:t>
+      </w:r>
+    </w:p>
+    <w:p/>
+    <w:p>
+      <w:pPr>
         <w:widowControl w:val="0"/>
         <w:autoSpaceDE w:val="0"/>
         <w:autoSpaceDN w:val="0"/>
@@ -972,97 +1061,6 @@
           <w:sz w:val="48"/>
           <w:szCs w:val="48"/>
         </w:rPr>
-        <w:lastRenderedPageBreak/>
-        <w:t xml:space="preserve">Architecture de </w:t>
-      </w:r>
-      <w:proofErr w:type="spellStart"/>
-      <w:r>
-        <w:rPr>
-          <w:rFonts w:ascii="Times" w:hAnsi="Times" w:cs="Times"/>
-          <w:color w:val="3F6CAF"/>
-          <w:sz w:val="48"/>
-          <w:szCs w:val="48"/>
-        </w:rPr>
-        <w:t>Spring</w:t>
-      </w:r>
-      <w:proofErr w:type="spellEnd"/>
-      <w:r>
-        <w:rPr>
-          <w:rFonts w:ascii="Times" w:hAnsi="Times" w:cs="Times"/>
-          <w:color w:val="3F6CAF"/>
-          <w:sz w:val="48"/>
-          <w:szCs w:val="48"/>
-        </w:rPr>
-        <w:t xml:space="preserve"> </w:t>
-      </w:r>
-    </w:p>
-    <w:p>
-      <w:proofErr w:type="spellStart"/>
-      <w:r>
-        <w:t>Spring</w:t>
-      </w:r>
-      <w:proofErr w:type="spellEnd"/>
-      <w:r>
-        <w:t xml:space="preserve"> est un </w:t>
-      </w:r>
-      <w:proofErr w:type="spellStart"/>
-      <w:r>
-        <w:t>framework</w:t>
-      </w:r>
-      <w:proofErr w:type="spellEnd"/>
-      <w:r>
-        <w:t xml:space="preserve"> de développement Java basé sur la notion de conteneur léger en opposition aux </w:t>
-      </w:r>
-      <w:r>
-        <w:t>serveurs d'applications Java EE.</w:t>
-      </w:r>
-      <w:r>
-        <w:t xml:space="preserve"> Une application utilisant </w:t>
-      </w:r>
-      <w:proofErr w:type="spellStart"/>
-      <w:r>
-        <w:t>Spring</w:t>
-      </w:r>
-      <w:proofErr w:type="spellEnd"/>
-      <w:r>
-        <w:t xml:space="preserve"> est le plus souvent structurée en trois couches (MVC) :</w:t>
-      </w:r>
-    </w:p>
-    <w:p/>
-    <w:p>
-      <w:r>
-        <w:t>La couche présentation : interface homme machine</w:t>
-      </w:r>
-    </w:p>
-    <w:p>
-      <w:r>
-        <w:t>La couche service : interface métier et traitement métier</w:t>
-      </w:r>
-    </w:p>
-    <w:p>
-      <w:r>
-        <w:t>La couche persistance : Accès aux données, recherche et persistance des objets en base de données.</w:t>
-      </w:r>
-    </w:p>
-    <w:p/>
-    <w:p>
-      <w:pPr>
-        <w:widowControl w:val="0"/>
-        <w:autoSpaceDE w:val="0"/>
-        <w:autoSpaceDN w:val="0"/>
-        <w:adjustRightInd w:val="0"/>
-        <w:spacing w:after="240"/>
-        <w:rPr>
-          <w:rFonts w:ascii="Times" w:hAnsi="Times" w:cs="Times"/>
-        </w:rPr>
-      </w:pPr>
-      <w:r>
-        <w:rPr>
-          <w:rFonts w:ascii="Times" w:hAnsi="Times" w:cs="Times"/>
-          <w:color w:val="3F6CAF"/>
-          <w:sz w:val="48"/>
-          <w:szCs w:val="48"/>
-        </w:rPr>
         <w:t xml:space="preserve">Configuration </w:t>
       </w:r>
     </w:p>
@@ -1078,7 +1076,7 @@
     </w:p>
     <w:p>
       <w:pPr>
-        <w:pStyle w:val="Pardeliste"/>
+        <w:pStyle w:val="Paragraphedeliste"/>
         <w:numPr>
           <w:ilvl w:val="0"/>
           <w:numId w:val="1"/>
@@ -1090,7 +1088,7 @@
     </w:p>
     <w:p>
       <w:pPr>
-        <w:pStyle w:val="Pardeliste"/>
+        <w:pStyle w:val="Paragraphedeliste"/>
         <w:numPr>
           <w:ilvl w:val="0"/>
           <w:numId w:val="1"/>
@@ -1102,7 +1100,7 @@
     </w:p>
     <w:p>
       <w:pPr>
-        <w:pStyle w:val="Pardeliste"/>
+        <w:pStyle w:val="Paragraphedeliste"/>
         <w:numPr>
           <w:ilvl w:val="0"/>
           <w:numId w:val="1"/>
@@ -1114,35 +1112,66 @@
     </w:p>
     <w:p/>
     <w:p>
-      <w:proofErr w:type="spellStart"/>
-      <w:r>
+      <w:pPr>
+        <w:rPr>
+          <w:b/>
+        </w:rPr>
+      </w:pPr>
+      <w:proofErr w:type="spellStart"/>
+      <w:r>
+        <w:rPr>
+          <w:b/>
+        </w:rPr>
         <w:t>Pom</w:t>
       </w:r>
       <w:proofErr w:type="spellEnd"/>
       <w:r>
+        <w:rPr>
+          <w:b/>
+        </w:rPr>
         <w:t xml:space="preserve"> : </w:t>
       </w:r>
       <w:proofErr w:type="spellStart"/>
       <w:r>
+        <w:rPr>
+          <w:b/>
+        </w:rPr>
         <w:t>project</w:t>
       </w:r>
       <w:proofErr w:type="spellEnd"/>
       <w:r>
+        <w:rPr>
+          <w:b/>
+        </w:rPr>
         <w:t xml:space="preserve"> </w:t>
       </w:r>
       <w:proofErr w:type="spellStart"/>
       <w:r>
+        <w:rPr>
+          <w:b/>
+        </w:rPr>
         <w:t>object</w:t>
       </w:r>
       <w:proofErr w:type="spellEnd"/>
       <w:r>
+        <w:rPr>
+          <w:b/>
+        </w:rPr>
         <w:t xml:space="preserve"> model</w:t>
       </w:r>
       <w:r>
-        <w:t xml:space="preserve">. </w:t>
-      </w:r>
-      <w:r>
-        <w:t>Il contie</w:t>
+        <w:rPr>
+          <w:b/>
+        </w:rPr>
+        <w:t> :</w:t>
+      </w:r>
+    </w:p>
+    <w:p>
+      <w:r>
+        <w:t>C’est un fichier XML qui</w:t>
+      </w:r>
+      <w:r>
+        <w:t xml:space="preserve"> contie</w:t>
       </w:r>
       <w:r>
         <w:t xml:space="preserve">nt une description détaillée du projet, avec </w:t>
@@ -1167,28 +1196,102 @@
       <w:r>
         <w:t>.</w:t>
       </w:r>
+      <w:r>
+        <w:t xml:space="preserve"> C’est sur ce fichier que </w:t>
+      </w:r>
+      <w:proofErr w:type="spellStart"/>
+      <w:r>
+        <w:t>Maven</w:t>
+      </w:r>
+      <w:proofErr w:type="spellEnd"/>
+      <w:r>
+        <w:t xml:space="preserve"> s’appuie pour télécharger les dépendances d’un projet.</w:t>
+      </w:r>
     </w:p>
     <w:p/>
+    <w:p>
+      <w:pPr>
+        <w:rPr>
+          <w:b/>
+        </w:rPr>
+      </w:pPr>
+      <w:r>
+        <w:rPr>
+          <w:b/>
+        </w:rPr>
+        <w:t>Création</w:t>
+      </w:r>
+      <w:r>
+        <w:rPr>
+          <w:b/>
+        </w:rPr>
+        <w:t xml:space="preserve"> des classes </w:t>
+      </w:r>
+      <w:r>
+        <w:rPr>
+          <w:b/>
+        </w:rPr>
+        <w:t>métier</w:t>
+      </w:r>
+      <w:r>
+        <w:rPr>
+          <w:b/>
+        </w:rPr>
+        <w:t xml:space="preserve"> en utilisant </w:t>
+      </w:r>
+      <w:proofErr w:type="spellStart"/>
+      <w:r>
+        <w:rPr>
+          <w:b/>
+        </w:rPr>
+        <w:t>Hibernate</w:t>
+      </w:r>
+      <w:proofErr w:type="spellEnd"/>
+      <w:r>
+        <w:rPr>
+          <w:b/>
+        </w:rPr>
+        <w:t> :</w:t>
+      </w:r>
+    </w:p>
+    <w:p>
+      <w:pPr>
+        <w:rPr>
+          <w:b/>
+        </w:rPr>
+      </w:pPr>
+    </w:p>
+    <w:p>
+      <w:pPr>
+        <w:rPr>
+          <w:u w:val="single"/>
+        </w:rPr>
+      </w:pPr>
+      <w:r>
+        <w:rPr>
+          <w:b/>
+        </w:rPr>
+        <w:tab/>
+      </w:r>
+      <w:r>
+        <w:rPr>
+          <w:u w:val="single"/>
+        </w:rPr>
+        <w:t>Configuration :</w:t>
+      </w:r>
+    </w:p>
     <w:p/>
     <w:p>
-      <w:proofErr w:type="spellStart"/>
-      <w:r>
-        <w:t>Création</w:t>
-      </w:r>
-      <w:proofErr w:type="spellEnd"/>
-      <w:r>
-        <w:t xml:space="preserve"> d</w:t>
-      </w:r>
-      <w:r>
-        <w:t xml:space="preserve">es classes </w:t>
-      </w:r>
-      <w:proofErr w:type="spellStart"/>
-      <w:r>
-        <w:t>métier</w:t>
-      </w:r>
-      <w:proofErr w:type="spellEnd"/>
-      <w:r>
-        <w:t xml:space="preserve"> en utilisant </w:t>
+      <w:r>
+        <w:t xml:space="preserve">Avant tout chose, si l’on utilise un projet avec </w:t>
+      </w:r>
+      <w:proofErr w:type="spellStart"/>
+      <w:r>
+        <w:t>Maven</w:t>
+      </w:r>
+      <w:proofErr w:type="spellEnd"/>
+      <w:r>
+        <w:t xml:space="preserve">, il faut ajouter la dépendance à </w:t>
       </w:r>
       <w:proofErr w:type="spellStart"/>
       <w:r>
@@ -1196,15 +1299,36 @@
       </w:r>
       <w:proofErr w:type="spellEnd"/>
       <w:r>
-        <w:t> :</w:t>
-      </w:r>
-    </w:p>
-    <w:p>
-      <w:r>
-        <w:t>Il faut tout d’abord installer une bibliothèque JPA et configurer JPA avec la plateforme souhaitée et connecter la base de données.</w:t>
-      </w:r>
-    </w:p>
-    <w:p/>
+        <w:t xml:space="preserve"> dans le pom.xml. Ensuite il faut</w:t>
+      </w:r>
+      <w:r>
+        <w:t xml:space="preserve"> installer une bibliothèque JPA</w:t>
+      </w:r>
+      <w:r>
+        <w:t xml:space="preserve"> au projet</w:t>
+      </w:r>
+      <w:r>
+        <w:t xml:space="preserve"> et</w:t>
+      </w:r>
+      <w:r>
+        <w:t xml:space="preserve"> la</w:t>
+      </w:r>
+      <w:r>
+        <w:t xml:space="preserve"> configurer avec la pl</w:t>
+      </w:r>
+      <w:r>
+        <w:t xml:space="preserve">ateforme souhaitée et </w:t>
+      </w:r>
+      <w:r>
+        <w:t>la</w:t>
+      </w:r>
+      <w:r>
+        <w:t xml:space="preserve"> connexion à la</w:t>
+      </w:r>
+      <w:r>
+        <w:t xml:space="preserve"> base de données.</w:t>
+      </w:r>
+    </w:p>
     <w:p>
       <w:pPr>
         <w:jc w:val="center"/>
@@ -1214,6 +1338,7 @@
           <w:noProof/>
           <w:lang w:eastAsia="fr-FR"/>
         </w:rPr>
+        <w:lastRenderedPageBreak/>
         <w:drawing>
           <wp:inline distT="0" distB="0" distL="0" distR="0" wp14:anchorId="6E9AFD4D" wp14:editId="1AF9F421">
             <wp:extent cx="2233645" cy="2520900"/>
@@ -1264,9 +1389,53 @@
         </w:drawing>
       </w:r>
     </w:p>
-    <w:p>
-      <w:r>
-        <w:t xml:space="preserve">Lorsque la connexion est effective, on peut créer des JPA </w:t>
+    <w:p/>
+    <w:p>
+      <w:pPr>
+        <w:rPr>
+          <w:u w:val="single"/>
+        </w:rPr>
+      </w:pPr>
+      <w:r>
+        <w:tab/>
+      </w:r>
+      <w:r>
+        <w:rPr>
+          <w:u w:val="single"/>
+        </w:rPr>
+        <w:t>Les classes métier :</w:t>
+      </w:r>
+    </w:p>
+    <w:p/>
+    <w:p>
+      <w:r>
+        <w:t>Lor</w:t>
+      </w:r>
+      <w:r>
+        <w:t xml:space="preserve">sque la connexion et la configuration de </w:t>
+      </w:r>
+      <w:proofErr w:type="spellStart"/>
+      <w:r>
+        <w:t>Hibernate</w:t>
+      </w:r>
+      <w:proofErr w:type="spellEnd"/>
+      <w:r>
+        <w:t xml:space="preserve"> est effective</w:t>
+      </w:r>
+      <w:r>
+        <w:t xml:space="preserve"> on peut</w:t>
+      </w:r>
+      <w:r>
+        <w:t xml:space="preserve"> alors</w:t>
+      </w:r>
+      <w:r>
+        <w:t xml:space="preserve"> créer</w:t>
+      </w:r>
+      <w:r>
+        <w:t xml:space="preserve"> les classes métier. Pour cela, dans éclipse il faut faire new</w:t>
+      </w:r>
+      <w:r>
+        <w:t xml:space="preserve"> JPA </w:t>
       </w:r>
       <w:proofErr w:type="spellStart"/>
       <w:r>
@@ -1381,11 +1550,12 @@
                 <w:noProof/>
                 <w:lang w:eastAsia="fr-FR"/>
               </w:rPr>
+              <w:lastRenderedPageBreak/>
               <w:drawing>
                 <wp:inline distT="0" distB="0" distL="0" distR="0" wp14:anchorId="1BF4CF09" wp14:editId="11F8184D">
                   <wp:extent cx="2790373" cy="3434168"/>
                   <wp:effectExtent l="0" t="0" r="3810" b="0"/>
-                  <wp:docPr id="3" name="Image 3" descr="Capture%20d’écran%202016-05-05%20à%2010.48.51.png"/>
+                  <wp:docPr id="13" name="Image 13" descr="Capture%20d’écran%202016-05-05%20à%2010.48.51.png"/>
                   <wp:cNvGraphicFramePr>
                     <a:graphicFrameLocks xmlns:a="http://schemas.openxmlformats.org/drawingml/2006/main" noChangeAspect="1"/>
                   </wp:cNvGraphicFramePr>
@@ -1446,7 +1616,7 @@
                 <wp:inline distT="0" distB="0" distL="0" distR="0" wp14:anchorId="077FBCF1" wp14:editId="2FF8391D">
                   <wp:extent cx="2774545" cy="3434168"/>
                   <wp:effectExtent l="0" t="0" r="0" b="0"/>
-                  <wp:docPr id="4" name="Image 4" descr="Capture%20d’écran%202016-05-05%20à%2010.49.08.png"/>
+                  <wp:docPr id="14" name="Image 14" descr="Capture%20d’écran%202016-05-05%20à%2010.49.08.png"/>
                   <wp:cNvGraphicFramePr>
                     <a:graphicFrameLocks xmlns:a="http://schemas.openxmlformats.org/drawingml/2006/main" noChangeAspect="1"/>
                   </wp:cNvGraphicFramePr>
@@ -1561,9 +1731,9 @@
           <w:lang w:eastAsia="fr-FR"/>
         </w:rPr>
         <w:drawing>
-          <wp:inline distT="0" distB="0" distL="0" distR="0" wp14:anchorId="3D230831" wp14:editId="73E23A67">
+          <wp:inline distT="0" distB="0" distL="0" distR="0" wp14:anchorId="3D230831" wp14:editId="416C7BA6">
             <wp:extent cx="4676261" cy="2131825"/>
-            <wp:effectExtent l="0" t="0" r="0" b="1905"/>
+            <wp:effectExtent l="190500" t="190500" r="181610" b="192405"/>
             <wp:docPr id="5" name="Image 5"/>
             <wp:cNvGraphicFramePr>
               <a:graphicFrameLocks xmlns:a="http://schemas.openxmlformats.org/drawingml/2006/main" noChangeAspect="1"/>
@@ -1597,10 +1767,16 @@
                     <a:prstGeom prst="rect">
                       <a:avLst/>
                     </a:prstGeom>
-                    <a:noFill/>
                     <a:ln>
                       <a:noFill/>
                     </a:ln>
+                    <a:effectLst>
+                      <a:outerShdw blurRad="190500" algn="tl" rotWithShape="0">
+                        <a:srgbClr val="000000">
+                          <a:alpha val="70000"/>
+                        </a:srgbClr>
+                      </a:outerShdw>
+                    </a:effectLst>
                   </pic:spPr>
                 </pic:pic>
               </a:graphicData>
@@ -1619,7 +1795,19 @@
         <w:jc w:val="both"/>
       </w:pPr>
       <w:r>
-        <w:t xml:space="preserve">Les classes métier sont générés. Il y a ici deux </w:t>
+        <w:t>Les classes métier sont</w:t>
+      </w:r>
+      <w:r>
+        <w:t xml:space="preserve"> alors</w:t>
+      </w:r>
+      <w:r>
+        <w:t xml:space="preserve"> généré</w:t>
+      </w:r>
+      <w:r>
+        <w:t>e</w:t>
+      </w:r>
+      <w:r>
+        <w:t xml:space="preserve">s. Il y a ici deux </w:t>
       </w:r>
       <w:r>
         <w:t>possibilités, soit</w:t>
@@ -1704,8 +1892,9 @@
                 <w:noProof/>
                 <w:lang w:eastAsia="fr-FR"/>
               </w:rPr>
+              <w:lastRenderedPageBreak/>
               <w:drawing>
-                <wp:inline distT="0" distB="0" distL="0" distR="0" wp14:anchorId="7DD58129" wp14:editId="550EBC92">
+                <wp:inline distT="0" distB="0" distL="0" distR="0" wp14:anchorId="7DD58129" wp14:editId="47FB5999">
                   <wp:extent cx="2513483" cy="783375"/>
                   <wp:effectExtent l="0" t="0" r="1270" b="4445"/>
                   <wp:docPr id="6" name="Image 6" descr="Capture%20d’écran%202016-05-05%20à%2011.00.00.png"/>
@@ -1769,7 +1958,7 @@
                 <w:lang w:eastAsia="fr-FR"/>
               </w:rPr>
               <w:drawing>
-                <wp:inline distT="0" distB="0" distL="0" distR="0" wp14:anchorId="0D948298" wp14:editId="051C3B74">
+                <wp:inline distT="0" distB="0" distL="0" distR="0" wp14:anchorId="0D948298" wp14:editId="643B09FF">
                   <wp:extent cx="3349056" cy="654421"/>
                   <wp:effectExtent l="0" t="0" r="3810" b="6350"/>
                   <wp:docPr id="7" name="Image 7" descr="Capture%20d’écran%202016-05-05%20à%2010.59.40.png"/>
@@ -1843,9 +2032,9 @@
           <w:lang w:eastAsia="fr-FR"/>
         </w:rPr>
         <w:drawing>
-          <wp:inline distT="0" distB="0" distL="0" distR="0" wp14:anchorId="3F6A94C6" wp14:editId="12F25525">
+          <wp:inline distT="0" distB="0" distL="0" distR="0" wp14:anchorId="3F6A94C6" wp14:editId="7E577783">
             <wp:extent cx="3605245" cy="1719115"/>
-            <wp:effectExtent l="0" t="0" r="1905" b="8255"/>
+            <wp:effectExtent l="190500" t="190500" r="186055" b="186055"/>
             <wp:docPr id="8" name="Image 8" descr="Capture%20d’écran%202016-05-05%20à%2011.05.17.png"/>
             <wp:cNvGraphicFramePr>
               <a:graphicFrameLocks xmlns:a="http://schemas.openxmlformats.org/drawingml/2006/main" noChangeAspect="1"/>
@@ -1880,10 +2069,16 @@
                     <a:prstGeom prst="rect">
                       <a:avLst/>
                     </a:prstGeom>
-                    <a:noFill/>
                     <a:ln>
                       <a:noFill/>
                     </a:ln>
+                    <a:effectLst>
+                      <a:outerShdw blurRad="190500" algn="tl" rotWithShape="0">
+                        <a:srgbClr val="000000">
+                          <a:alpha val="70000"/>
+                        </a:srgbClr>
+                      </a:outerShdw>
+                    </a:effectLst>
                   </pic:spPr>
                 </pic:pic>
               </a:graphicData>
@@ -1898,8 +2093,29 @@
       </w:pPr>
     </w:p>
     <w:p>
-      <w:r>
-        <w:t xml:space="preserve">En remplacement ou complément au fichier </w:t>
+      <w:pPr>
+        <w:ind w:firstLine="708"/>
+        <w:rPr>
+          <w:u w:val="single"/>
+        </w:rPr>
+      </w:pPr>
+      <w:r>
+        <w:rPr>
+          <w:u w:val="single"/>
+        </w:rPr>
+        <w:t>Rôle du fichier hibernate.cfg.xml :</w:t>
+      </w:r>
+    </w:p>
+    <w:p/>
+    <w:p>
+      <w:r>
+        <w:t>En remplacement ou</w:t>
+      </w:r>
+      <w:r>
+        <w:t xml:space="preserve"> en</w:t>
+      </w:r>
+      <w:r>
+        <w:t xml:space="preserve"> complément au fichier </w:t>
       </w:r>
       <w:proofErr w:type="spellStart"/>
       <w:proofErr w:type="gramStart"/>
@@ -1921,13 +2137,11 @@
         <w:t xml:space="preserve">concernant </w:t>
       </w:r>
       <w:r>
-        <w:t xml:space="preserve">la </w:t>
-      </w:r>
-      <w:proofErr w:type="spellStart"/>
-      <w:r>
-        <w:t>connection</w:t>
-      </w:r>
-      <w:proofErr w:type="spellEnd"/>
+        <w:t>la connex</w:t>
+      </w:r>
+      <w:r>
+        <w:t>ion</w:t>
+      </w:r>
       <w:r>
         <w:t xml:space="preserve"> à la base de données</w:t>
       </w:r>
@@ -1976,126 +2190,342 @@
     <w:p>
       <w:pPr>
         <w:jc w:val="center"/>
-      </w:pPr>
-      <w:r>
-        <w:t>&lt;</w:t>
-      </w:r>
-      <w:proofErr w:type="spellStart"/>
-      <w:proofErr w:type="gramStart"/>
-      <w:r>
-        <w:t>mapping</w:t>
-      </w:r>
-      <w:proofErr w:type="spellEnd"/>
-      <w:proofErr w:type="gramEnd"/>
+        <w:rPr>
+          <w:lang w:val="en-US"/>
+        </w:rPr>
+      </w:pPr>
+      <w:r>
+        <w:rPr>
+          <w:lang w:val="en-US"/>
+        </w:rPr>
+        <w:t>&lt;mapping resource="Adherents.hbm.xml"/&gt;</w:t>
+      </w:r>
+    </w:p>
+    <w:p>
+      <w:pPr>
+        <w:jc w:val="center"/>
+        <w:rPr>
+          <w:lang w:val="en-US"/>
+        </w:rPr>
+      </w:pPr>
+    </w:p>
+    <w:p>
+      <w:pPr>
+        <w:rPr>
+          <w:lang w:val="en-US"/>
+        </w:rPr>
+      </w:pPr>
+    </w:p>
+    <w:p>
+      <w:pPr>
+        <w:rPr>
+          <w:b/>
+        </w:rPr>
+      </w:pPr>
+      <w:r>
+        <w:rPr>
+          <w:b/>
+        </w:rPr>
+        <w:t>La couche service avec la classe service</w:t>
+      </w:r>
+      <w:r>
+        <w:rPr>
+          <w:b/>
+        </w:rPr>
+        <w:t> :</w:t>
+      </w:r>
+    </w:p>
+    <w:p>
+      <w:pPr>
+        <w:rPr>
+          <w:b/>
+        </w:rPr>
+      </w:pPr>
+    </w:p>
+    <w:p>
+      <w:pPr>
+        <w:rPr>
+          <w:u w:val="single"/>
+        </w:rPr>
+      </w:pPr>
+      <w:r>
+        <w:tab/>
+      </w:r>
+      <w:r>
+        <w:rPr>
+          <w:u w:val="single"/>
+        </w:rPr>
+        <w:t>Quelle est son rôle :</w:t>
+      </w:r>
+    </w:p>
+    <w:p>
+      <w:pPr>
+        <w:rPr>
+          <w:u w:val="single"/>
+        </w:rPr>
+      </w:pPr>
+    </w:p>
+    <w:p>
+      <w:r>
+        <w:t xml:space="preserve">Le but de la couche </w:t>
+      </w:r>
+      <w:r>
+        <w:t>de service est de définir les fonctions qui permette</w:t>
+      </w:r>
+      <w:r>
+        <w:t>nt</w:t>
+      </w:r>
+      <w:r>
+        <w:t xml:space="preserve"> d’interagir avec la base de données. Pour cela</w:t>
+      </w:r>
+      <w:r>
+        <w:t>,</w:t>
+      </w:r>
+      <w:r>
+        <w:t xml:space="preserve"> elle s’appuie sur les classes métier générées par </w:t>
+      </w:r>
+      <w:proofErr w:type="spellStart"/>
+      <w:r>
+        <w:t>Hibernate</w:t>
+      </w:r>
+      <w:proofErr w:type="spellEnd"/>
       <w:r>
         <w:t xml:space="preserve"> </w:t>
       </w:r>
-      <w:proofErr w:type="spellStart"/>
-      <w:r>
-        <w:t>resource</w:t>
-      </w:r>
-      <w:proofErr w:type="spellEnd"/>
-      <w:r>
-        <w:t>="</w:t>
-      </w:r>
-      <w:r>
-        <w:t>Adherents</w:t>
-      </w:r>
-      <w:r>
-        <w:t>.hbm.xml"/&gt;</w:t>
-      </w:r>
-    </w:p>
+      <w:r>
+        <w:t>et sur une classe qui va instancier une session afin de dialoguer avec la base de données.</w:t>
+      </w:r>
+      <w:r>
+        <w:t xml:space="preserve"> Généralement on définit deux fonctions </w:t>
+      </w:r>
+      <w:r>
+        <w:t>dans cette classe</w:t>
+      </w:r>
+      <w:r>
+        <w:t xml:space="preserve"> qui vont permettre l’ouverture et la ferme</w:t>
+      </w:r>
+      <w:r>
+        <w:t>ture de la session.</w:t>
+      </w:r>
+      <w:r>
+        <w:t xml:space="preserve"> Par exemple le code pour ouvrir une session :</w:t>
+      </w:r>
+    </w:p>
+    <w:p/>
     <w:p>
       <w:pPr>
         <w:jc w:val="center"/>
       </w:pPr>
+      <w:r>
+        <w:rPr>
+          <w:noProof/>
+          <w:lang w:eastAsia="fr-FR"/>
+        </w:rPr>
+        <w:lastRenderedPageBreak/>
+        <w:drawing>
+          <wp:inline distT="0" distB="0" distL="0" distR="0" wp14:anchorId="3E0382BF" wp14:editId="1FF4D555">
+            <wp:extent cx="4686300" cy="2174688"/>
+            <wp:effectExtent l="190500" t="190500" r="190500" b="187960"/>
+            <wp:docPr id="15" name="Image 15"/>
+            <wp:cNvGraphicFramePr>
+              <a:graphicFrameLocks xmlns:a="http://schemas.openxmlformats.org/drawingml/2006/main" noChangeAspect="1"/>
+            </wp:cNvGraphicFramePr>
+            <a:graphic xmlns:a="http://schemas.openxmlformats.org/drawingml/2006/main">
+              <a:graphicData uri="http://schemas.openxmlformats.org/drawingml/2006/picture">
+                <pic:pic xmlns:pic="http://schemas.openxmlformats.org/drawingml/2006/picture">
+                  <pic:nvPicPr>
+                    <pic:cNvPr id="1" name=""/>
+                    <pic:cNvPicPr/>
+                  </pic:nvPicPr>
+                  <pic:blipFill>
+                    <a:blip r:embed="rId15"/>
+                    <a:stretch>
+                      <a:fillRect/>
+                    </a:stretch>
+                  </pic:blipFill>
+                  <pic:spPr>
+                    <a:xfrm>
+                      <a:off x="0" y="0"/>
+                      <a:ext cx="4702483" cy="2182198"/>
+                    </a:xfrm>
+                    <a:prstGeom prst="rect">
+                      <a:avLst/>
+                    </a:prstGeom>
+                    <a:ln>
+                      <a:noFill/>
+                    </a:ln>
+                    <a:effectLst>
+                      <a:outerShdw blurRad="190500" algn="tl" rotWithShape="0">
+                        <a:srgbClr val="000000">
+                          <a:alpha val="70000"/>
+                        </a:srgbClr>
+                      </a:outerShdw>
+                    </a:effectLst>
+                  </pic:spPr>
+                </pic:pic>
+              </a:graphicData>
+            </a:graphic>
+          </wp:inline>
+        </w:drawing>
+      </w:r>
+    </w:p>
+    <w:p>
+      <w:r>
+        <w:t xml:space="preserve"> </w:t>
+      </w:r>
+      <w:r>
+        <w:t xml:space="preserve"> </w:t>
+      </w:r>
+    </w:p>
+    <w:p>
+      <w:pPr>
+        <w:rPr>
+          <w:u w:val="single"/>
+        </w:rPr>
+      </w:pPr>
+      <w:r>
+        <w:tab/>
+      </w:r>
+      <w:r>
+        <w:rPr>
+          <w:u w:val="single"/>
+        </w:rPr>
+        <w:t>Quel est le code qui lit le fichier hibernate.cfg.xml</w:t>
+      </w:r>
+      <w:r>
+        <w:rPr>
+          <w:u w:val="single"/>
+        </w:rPr>
+        <w:t> :</w:t>
+      </w:r>
     </w:p>
     <w:p/>
     <w:p>
-      <w:pPr>
-        <w:rPr>
-          <w:color w:val="FF0000"/>
-        </w:rPr>
-      </w:pPr>
-      <w:r>
-        <w:rPr>
-          <w:color w:val="FF0000"/>
-        </w:rPr>
-        <w:t>La couche s</w:t>
-      </w:r>
-      <w:r>
-        <w:rPr>
-          <w:color w:val="FF0000"/>
-        </w:rPr>
-        <w:t>ervice avec la classe service</w:t>
-      </w:r>
-    </w:p>
-    <w:p>
-      <w:pPr>
-        <w:pStyle w:val="Pardeliste"/>
-        <w:numPr>
-          <w:ilvl w:val="0"/>
-          <w:numId w:val="2"/>
-        </w:numPr>
-        <w:rPr>
-          <w:color w:val="FF0000"/>
-        </w:rPr>
-      </w:pPr>
-      <w:r>
-        <w:rPr>
-          <w:color w:val="FF0000"/>
-        </w:rPr>
-        <w:t xml:space="preserve">Quelle est son </w:t>
-      </w:r>
-      <w:proofErr w:type="spellStart"/>
-      <w:r>
-        <w:rPr>
-          <w:color w:val="FF0000"/>
-        </w:rPr>
-        <w:t>rôle</w:t>
-      </w:r>
-      <w:proofErr w:type="spellEnd"/>
-    </w:p>
-    <w:p>
-      <w:pPr>
-        <w:pStyle w:val="Pardeliste"/>
-        <w:numPr>
-          <w:ilvl w:val="0"/>
-          <w:numId w:val="2"/>
-        </w:numPr>
-        <w:rPr>
-          <w:color w:val="FF0000"/>
-        </w:rPr>
-      </w:pPr>
-      <w:r>
-        <w:rPr>
-          <w:color w:val="FF0000"/>
-        </w:rPr>
-        <w:t>Quel est le code qui lit le fichier hibernate.cfg.xml</w:t>
+      <w:r>
+        <w:rPr>
+          <w:noProof/>
+          <w:lang w:eastAsia="fr-FR"/>
+        </w:rPr>
+        <w:drawing>
+          <wp:inline distT="0" distB="0" distL="0" distR="0" wp14:anchorId="5C1D61EC" wp14:editId="1FC24F20">
+            <wp:extent cx="5972810" cy="306705"/>
+            <wp:effectExtent l="190500" t="190500" r="199390" b="188595"/>
+            <wp:docPr id="16" name="Image 16"/>
+            <wp:cNvGraphicFramePr>
+              <a:graphicFrameLocks xmlns:a="http://schemas.openxmlformats.org/drawingml/2006/main" noChangeAspect="1"/>
+            </wp:cNvGraphicFramePr>
+            <a:graphic xmlns:a="http://schemas.openxmlformats.org/drawingml/2006/main">
+              <a:graphicData uri="http://schemas.openxmlformats.org/drawingml/2006/picture">
+                <pic:pic xmlns:pic="http://schemas.openxmlformats.org/drawingml/2006/picture">
+                  <pic:nvPicPr>
+                    <pic:cNvPr id="1" name=""/>
+                    <pic:cNvPicPr/>
+                  </pic:nvPicPr>
+                  <pic:blipFill>
+                    <a:blip r:embed="rId16"/>
+                    <a:stretch>
+                      <a:fillRect/>
+                    </a:stretch>
+                  </pic:blipFill>
+                  <pic:spPr>
+                    <a:xfrm>
+                      <a:off x="0" y="0"/>
+                      <a:ext cx="5972810" cy="306705"/>
+                    </a:xfrm>
+                    <a:prstGeom prst="rect">
+                      <a:avLst/>
+                    </a:prstGeom>
+                    <a:ln>
+                      <a:noFill/>
+                    </a:ln>
+                    <a:effectLst>
+                      <a:outerShdw blurRad="190500" algn="tl" rotWithShape="0">
+                        <a:srgbClr val="000000">
+                          <a:alpha val="70000"/>
+                        </a:srgbClr>
+                      </a:outerShdw>
+                    </a:effectLst>
+                  </pic:spPr>
+                </pic:pic>
+              </a:graphicData>
+            </a:graphic>
+          </wp:inline>
+        </w:drawing>
+      </w:r>
+    </w:p>
+    <w:p>
+      <w:r>
+        <w:t xml:space="preserve">La ligne de code ci-dessus est celle qui permet de configurer le </w:t>
+      </w:r>
+      <w:proofErr w:type="spellStart"/>
+      <w:r>
+        <w:t>sessionFactory</w:t>
+      </w:r>
+      <w:proofErr w:type="spellEnd"/>
+      <w:r>
+        <w:t xml:space="preserve"> à partir de la configuration présente dans le fichier hibernate.cfg.xml. Ainsi à partir de ce </w:t>
+      </w:r>
+      <w:proofErr w:type="spellStart"/>
+      <w:r>
+        <w:t>sessionFactory</w:t>
+      </w:r>
+      <w:proofErr w:type="spellEnd"/>
+      <w:r>
+        <w:t xml:space="preserve"> on peut instancier des sessions afin de communiquer avec la base </w:t>
+      </w:r>
+      <w:r>
+        <w:t xml:space="preserve">de </w:t>
+      </w:r>
+      <w:r>
+        <w:t>données.</w:t>
       </w:r>
     </w:p>
     <w:p/>
-    <w:p/>
-    <w:p>
-      <w:pPr>
-        <w:widowControl w:val="0"/>
-        <w:autoSpaceDE w:val="0"/>
-        <w:autoSpaceDN w:val="0"/>
-        <w:adjustRightInd w:val="0"/>
-        <w:spacing w:after="240"/>
-        <w:rPr>
-          <w:rFonts w:ascii="Times" w:hAnsi="Times" w:cs="Times"/>
-        </w:rPr>
-      </w:pPr>
-      <w:r>
+    <w:p>
+      <w:pPr>
         <w:rPr>
           <w:rFonts w:ascii="Times" w:hAnsi="Times" w:cs="Times"/>
           <w:color w:val="3F6CAF"/>
           <w:sz w:val="48"/>
           <w:szCs w:val="48"/>
         </w:rPr>
-        <w:t xml:space="preserve">La couche métier </w:t>
-      </w:r>
+      </w:pPr>
+      <w:r>
+        <w:rPr>
+          <w:rFonts w:ascii="Times" w:hAnsi="Times" w:cs="Times"/>
+          <w:color w:val="3F6CAF"/>
+          <w:sz w:val="48"/>
+          <w:szCs w:val="48"/>
+        </w:rPr>
+        <w:br w:type="page"/>
+      </w:r>
+    </w:p>
+    <w:p>
+      <w:pPr>
+        <w:rPr>
+          <w:rFonts w:ascii="Times" w:hAnsi="Times" w:cs="Times"/>
+          <w:color w:val="3F6CAF"/>
+          <w:sz w:val="48"/>
+          <w:szCs w:val="48"/>
+        </w:rPr>
+      </w:pPr>
+      <w:r>
+        <w:rPr>
+          <w:rFonts w:ascii="Times" w:hAnsi="Times" w:cs="Times"/>
+          <w:color w:val="3F6CAF"/>
+          <w:sz w:val="48"/>
+          <w:szCs w:val="48"/>
+        </w:rPr>
+        <w:lastRenderedPageBreak/>
+        <w:t>La couche métier</w:t>
+      </w:r>
+    </w:p>
+    <w:p>
+      <w:pPr>
+        <w:rPr>
+          <w:rFonts w:ascii="Times" w:hAnsi="Times" w:cs="Times"/>
+        </w:rPr>
+      </w:pPr>
     </w:p>
     <w:p>
       <w:pPr>
@@ -2161,9 +2591,9 @@
           <w:lang w:eastAsia="fr-FR"/>
         </w:rPr>
         <w:drawing>
-          <wp:inline distT="0" distB="0" distL="0" distR="0" wp14:anchorId="149EBFF4" wp14:editId="44B7E84D">
+          <wp:inline distT="0" distB="0" distL="0" distR="0" wp14:anchorId="149EBFF4" wp14:editId="41D2FE01">
             <wp:extent cx="5091145" cy="2787918"/>
-            <wp:effectExtent l="0" t="0" r="0" b="6350"/>
+            <wp:effectExtent l="190500" t="190500" r="186055" b="184150"/>
             <wp:docPr id="9" name="Image 9" descr="Capture%20d’écran%202016-05-05%20à%2011.47.21.png"/>
             <wp:cNvGraphicFramePr>
               <a:graphicFrameLocks xmlns:a="http://schemas.openxmlformats.org/drawingml/2006/main" noChangeAspect="1"/>
@@ -2178,7 +2608,7 @@
                     </pic:cNvPicPr>
                   </pic:nvPicPr>
                   <pic:blipFill>
-                    <a:blip r:embed="rId15" cstate="print">
+                    <a:blip r:embed="rId17" cstate="print">
                       <a:extLst>
                         <a:ext uri="{28A0092B-C50C-407E-A947-70E740481C1C}">
                           <a14:useLocalDpi xmlns:a14="http://schemas.microsoft.com/office/drawing/2010/main" val="0"/>
@@ -2198,10 +2628,16 @@
                     <a:prstGeom prst="rect">
                       <a:avLst/>
                     </a:prstGeom>
-                    <a:noFill/>
                     <a:ln>
                       <a:noFill/>
                     </a:ln>
+                    <a:effectLst>
+                      <a:outerShdw blurRad="190500" algn="tl" rotWithShape="0">
+                        <a:srgbClr val="000000">
+                          <a:alpha val="70000"/>
+                        </a:srgbClr>
+                      </a:outerShdw>
+                    </a:effectLst>
                   </pic:spPr>
                 </pic:pic>
               </a:graphicData>
@@ -2260,16 +2696,7 @@
       </w:r>
       <w:proofErr w:type="spellEnd"/>
       <w:r>
-        <w:t xml:space="preserve"> propose son propre langage HQL dans le but d’</w:t>
-      </w:r>
-      <w:r>
-        <w:t>offrir un langage d'interrogation commun à toutes les bases de données.</w:t>
-      </w:r>
-      <w:r>
-        <w:t xml:space="preserve"> Son intérêt </w:t>
-      </w:r>
-      <w:r>
-        <w:t xml:space="preserve">est d'être indépendant de la base de données sous jacente : la requête SQL sera générée par </w:t>
+        <w:t xml:space="preserve"> propose son propre langage HQL dans le but d’offrir un langage d'interrogation commun à toutes les bases de données. Son intérêt est d'être indépendant de la base de données sous jacente : la requête SQL sera générée par </w:t>
       </w:r>
       <w:proofErr w:type="spellStart"/>
       <w:r>
@@ -2376,28 +2803,77 @@
           <w:p>
             <w:pPr>
               <w:jc w:val="both"/>
+              <w:rPr>
+                <w:lang w:val="en-US"/>
+              </w:rPr>
             </w:pPr>
             <w:r>
+              <w:rPr>
+                <w:lang w:val="en-US"/>
+              </w:rPr>
               <w:t>SELECT COUNT (m.*)</w:t>
             </w:r>
           </w:p>
           <w:p>
             <w:pPr>
               <w:jc w:val="both"/>
+              <w:rPr>
+                <w:lang w:val="en-US"/>
+              </w:rPr>
             </w:pPr>
             <w:r>
-              <w:t>FROM maison m</w:t>
+              <w:rPr>
+                <w:lang w:val="en-US"/>
+              </w:rPr>
+              <w:t xml:space="preserve">FROM </w:t>
+            </w:r>
+            <w:proofErr w:type="spellStart"/>
+            <w:r>
+              <w:rPr>
+                <w:lang w:val="en-US"/>
+              </w:rPr>
+              <w:t>maison</w:t>
+            </w:r>
+            <w:proofErr w:type="spellEnd"/>
+            <w:r>
+              <w:rPr>
+                <w:lang w:val="en-US"/>
+              </w:rPr>
+              <w:t xml:space="preserve"> m</w:t>
             </w:r>
           </w:p>
           <w:p>
             <w:pPr>
               <w:jc w:val="both"/>
+              <w:rPr>
+                <w:lang w:val="en-US"/>
+              </w:rPr>
             </w:pPr>
             <w:r>
-              <w:t xml:space="preserve">JOIN adresse a ON </w:t>
+              <w:rPr>
+                <w:lang w:val="en-US"/>
+              </w:rPr>
+              <w:t xml:space="preserve">JOIN </w:t>
+            </w:r>
+            <w:proofErr w:type="spellStart"/>
+            <w:r>
+              <w:rPr>
+                <w:lang w:val="en-US"/>
+              </w:rPr>
+              <w:t>adresse</w:t>
+            </w:r>
+            <w:proofErr w:type="spellEnd"/>
+            <w:r>
+              <w:rPr>
+                <w:lang w:val="en-US"/>
+              </w:rPr>
+              <w:t xml:space="preserve"> a ON </w:t>
             </w:r>
             <w:proofErr w:type="gramStart"/>
             <w:r>
+              <w:rPr>
+                <w:lang w:val="en-US"/>
+              </w:rPr>
               <w:t>m.idAdresse=a.id</w:t>
             </w:r>
             <w:proofErr w:type="gramEnd"/>
@@ -2405,12 +2881,21 @@
           <w:p>
             <w:pPr>
               <w:jc w:val="both"/>
+              <w:rPr>
+                <w:lang w:val="en-US"/>
+              </w:rPr>
             </w:pPr>
             <w:r>
+              <w:rPr>
+                <w:lang w:val="en-US"/>
+              </w:rPr>
               <w:t xml:space="preserve">JOIN pays p ON </w:t>
             </w:r>
             <w:proofErr w:type="gramStart"/>
             <w:r>
+              <w:rPr>
+                <w:lang w:val="en-US"/>
+              </w:rPr>
               <w:t>a.idPays=p.id</w:t>
             </w:r>
             <w:proofErr w:type="gramEnd"/>
@@ -2418,8 +2903,14 @@
           <w:p>
             <w:pPr>
               <w:jc w:val="both"/>
+              <w:rPr>
+                <w:lang w:val="en-US"/>
+              </w:rPr>
             </w:pPr>
             <w:r>
+              <w:rPr>
+                <w:lang w:val="en-US"/>
+              </w:rPr>
               <w:t>GROUP BY p.id</w:t>
             </w:r>
           </w:p>
@@ -2431,74 +2922,125 @@
           <w:p>
             <w:pPr>
               <w:jc w:val="both"/>
+              <w:rPr>
+                <w:lang w:val="en-US"/>
+              </w:rPr>
             </w:pPr>
             <w:r>
+              <w:rPr>
+                <w:lang w:val="en-US"/>
+              </w:rPr>
               <w:t>SELECT COUNT(m.id)</w:t>
             </w:r>
           </w:p>
           <w:p>
             <w:pPr>
               <w:jc w:val="both"/>
+              <w:rPr>
+                <w:lang w:val="en-US"/>
+              </w:rPr>
             </w:pPr>
             <w:r>
-              <w:t>FROM maison as m</w:t>
+              <w:rPr>
+                <w:lang w:val="en-US"/>
+              </w:rPr>
+              <w:t xml:space="preserve">FROM </w:t>
             </w:r>
             <w:proofErr w:type="spellStart"/>
+            <w:r>
+              <w:rPr>
+                <w:lang w:val="en-US"/>
+              </w:rPr>
+              <w:t>maison</w:t>
+            </w:r>
+            <w:proofErr w:type="spellEnd"/>
+            <w:r>
+              <w:rPr>
+                <w:lang w:val="en-US"/>
+              </w:rPr>
+              <w:t xml:space="preserve"> as m</w:t>
+            </w:r>
           </w:p>
           <w:p>
             <w:pPr>
               <w:jc w:val="both"/>
+              <w:rPr>
+                <w:lang w:val="en-US"/>
+              </w:rPr>
             </w:pPr>
-            <w:proofErr w:type="spellEnd"/>
             <w:r>
+              <w:rPr>
+                <w:lang w:val="en-US"/>
+              </w:rPr>
               <w:t xml:space="preserve">JOIN </w:t>
             </w:r>
             <w:proofErr w:type="spellStart"/>
             <w:proofErr w:type="gramStart"/>
             <w:r>
+              <w:rPr>
+                <w:lang w:val="en-US"/>
+              </w:rPr>
               <w:t>m.adresse</w:t>
             </w:r>
             <w:proofErr w:type="spellEnd"/>
             <w:proofErr w:type="gramEnd"/>
             <w:r>
+              <w:rPr>
+                <w:lang w:val="en-US"/>
+              </w:rPr>
               <w:t xml:space="preserve"> as a</w:t>
             </w:r>
           </w:p>
           <w:p>
             <w:pPr>
               <w:jc w:val="both"/>
+              <w:rPr>
+                <w:lang w:val="en-US"/>
+              </w:rPr>
             </w:pPr>
             <w:r>
+              <w:rPr>
+                <w:lang w:val="en-US"/>
+              </w:rPr>
               <w:t xml:space="preserve">JOIN </w:t>
             </w:r>
             <w:proofErr w:type="spellStart"/>
             <w:proofErr w:type="gramStart"/>
             <w:r>
+              <w:rPr>
+                <w:lang w:val="en-US"/>
+              </w:rPr>
               <w:t>a.pays</w:t>
             </w:r>
             <w:proofErr w:type="spellEnd"/>
             <w:proofErr w:type="gramEnd"/>
             <w:r>
+              <w:rPr>
+                <w:lang w:val="en-US"/>
+              </w:rPr>
               <w:t xml:space="preserve"> as p</w:t>
             </w:r>
           </w:p>
           <w:p>
             <w:pPr>
               <w:jc w:val="both"/>
+              <w:rPr>
+                <w:lang w:val="en-US"/>
+              </w:rPr>
             </w:pPr>
             <w:r>
-              <w:t>GROUP BY</w:t>
-            </w:r>
-            <w:r>
-              <w:t xml:space="preserve"> </w:t>
-            </w:r>
-            <w:r>
-              <w:t>p.id</w:t>
+              <w:rPr>
+                <w:lang w:val="en-US"/>
+              </w:rPr>
+              <w:t>GROUP BY p.id</w:t>
             </w:r>
           </w:p>
           <w:p>
             <w:pPr>
               <w:jc w:val="both"/>
+              <w:rPr>
+                <w:lang w:val="en-US"/>
+              </w:rPr>
             </w:pPr>
           </w:p>
         </w:tc>
@@ -2507,11 +3049,17 @@
     <w:p>
       <w:pPr>
         <w:jc w:val="both"/>
+        <w:rPr>
+          <w:lang w:val="en-US"/>
+        </w:rPr>
       </w:pPr>
     </w:p>
     <w:p>
       <w:pPr>
         <w:jc w:val="both"/>
+        <w:rPr>
+          <w:lang w:val="en-US"/>
+        </w:rPr>
       </w:pPr>
     </w:p>
     <w:p>
@@ -2568,10 +3116,11 @@
         </w:rPr>
         <w:t>contrôleur</w:t>
       </w:r>
-    </w:p>
-    <w:p>
-      <w:pPr>
-        <w:pStyle w:val="Pardeliste"/>
+      <w:proofErr w:type="spellEnd"/>
+    </w:p>
+    <w:p>
+      <w:pPr>
+        <w:pStyle w:val="Paragraphedeliste"/>
         <w:numPr>
           <w:ilvl w:val="0"/>
           <w:numId w:val="3"/>
@@ -2580,7 +3129,6 @@
           <w:color w:val="FF0000"/>
         </w:rPr>
       </w:pPr>
-      <w:proofErr w:type="spellEnd"/>
       <w:r>
         <w:rPr>
           <w:color w:val="FF0000"/>
@@ -2590,7 +3138,7 @@
     </w:p>
     <w:p>
       <w:pPr>
-        <w:pStyle w:val="Pardeliste"/>
+        <w:pStyle w:val="Paragraphedeliste"/>
         <w:numPr>
           <w:ilvl w:val="0"/>
           <w:numId w:val="3"/>
@@ -2640,51 +3188,202 @@
     <w:p>
       <w:pPr>
         <w:rPr>
-          <w:color w:val="FF0000"/>
-        </w:rPr>
-      </w:pPr>
-      <w:r>
-        <w:rPr>
-          <w:color w:val="FF0000"/>
-        </w:rPr>
-        <w:t>-  Quelles sont les technologies utilisées</w:t>
-      </w:r>
-    </w:p>
-    <w:p>
-      <w:pPr>
-        <w:rPr>
-          <w:color w:val="FF0000"/>
-        </w:rPr>
-      </w:pPr>
-      <w:r>
-        <w:rPr>
-          <w:color w:val="FF0000"/>
-        </w:rPr>
-        <w:t>-  Les ressources images, le css</w:t>
-      </w:r>
-    </w:p>
-    <w:p>
-      <w:pPr>
-        <w:rPr>
-          <w:color w:val="FF0000"/>
-        </w:rPr>
-      </w:pPr>
-      <w:r>
-        <w:rPr>
-          <w:color w:val="FF0000"/>
-        </w:rPr>
-        <w:t xml:space="preserve">-  Le rôle de la couche </w:t>
-      </w:r>
-      <w:proofErr w:type="spellStart"/>
-      <w:r>
-        <w:rPr>
-          <w:color w:val="FF0000"/>
+          <w:b/>
+        </w:rPr>
+      </w:pPr>
+      <w:r>
+        <w:rPr>
+          <w:b/>
+        </w:rPr>
+        <w:t>Quelles sont les technologies utilisées</w:t>
+      </w:r>
+      <w:r>
+        <w:rPr>
+          <w:b/>
+        </w:rPr>
+        <w:t> :</w:t>
+      </w:r>
+    </w:p>
+    <w:p/>
+    <w:p>
+      <w:r>
+        <w:t xml:space="preserve">La couche présentation est surtout constituée de vues, de ressources comme les images et de fichiers JavaScripts. Cet ensemble d’éléments va définir le design du site internet. </w:t>
+      </w:r>
+    </w:p>
+    <w:p>
+      <w:r>
+        <w:t>L’élément important de cette couche sont les vues. Elles sont basées sur la technologie JSP (</w:t>
+      </w:r>
+      <w:proofErr w:type="spellStart"/>
+      <w:r>
+        <w:t>JavaServer</w:t>
+      </w:r>
+      <w:proofErr w:type="spellEnd"/>
+      <w:r>
+        <w:t xml:space="preserve"> Pages) qui permet de créer dynamiquement des pages HTML à partir de balises personnalisées.</w:t>
+      </w:r>
+      <w:r>
+        <w:t xml:space="preserve"> Pour rendre ces pages plus dynamiques et apporter des fonctionnalités supplémentaires, on utilise des fichiers JavaScripts dans lesquels nous pouvons</w:t>
+      </w:r>
+      <w:r>
+        <w:t xml:space="preserve"> écrire des fonctions afin de rajouter de traitements coté client.</w:t>
+      </w:r>
+      <w:r>
+        <w:t xml:space="preserve"> </w:t>
+      </w:r>
+      <w:r>
+        <w:t xml:space="preserve"> </w:t>
+      </w:r>
+    </w:p>
+    <w:p>
+      <w:r>
+        <w:t xml:space="preserve"> </w:t>
+      </w:r>
+    </w:p>
+    <w:p>
+      <w:pPr>
+        <w:rPr>
+          <w:b/>
+        </w:rPr>
+      </w:pPr>
+      <w:r>
+        <w:rPr>
+          <w:b/>
+        </w:rPr>
+        <w:t xml:space="preserve">Les ressources images, le </w:t>
+      </w:r>
+      <w:proofErr w:type="spellStart"/>
+      <w:r>
+        <w:rPr>
+          <w:b/>
+        </w:rPr>
+        <w:t>css</w:t>
+      </w:r>
+      <w:proofErr w:type="spellEnd"/>
+      <w:r>
+        <w:rPr>
+          <w:b/>
+        </w:rPr>
+        <w:t> :</w:t>
+      </w:r>
+    </w:p>
+    <w:p/>
+    <w:p>
+      <w:r>
+        <w:t xml:space="preserve">Les images et le </w:t>
+      </w:r>
+      <w:proofErr w:type="spellStart"/>
+      <w:r>
+        <w:t>css</w:t>
+      </w:r>
+      <w:proofErr w:type="spellEnd"/>
+      <w:r>
+        <w:t xml:space="preserve"> sont deux ressources qui définissent exclusivement l’aspect visuel des vues. Dans le projet </w:t>
+      </w:r>
+      <w:proofErr w:type="spellStart"/>
+      <w:r>
+        <w:t>Ergosum</w:t>
+      </w:r>
+      <w:proofErr w:type="spellEnd"/>
+      <w:r>
+        <w:t>, il y a beaucoup d’images qui représentent plusieurs éléments du site comme des icônes, des boutons ou encore le background.</w:t>
+      </w:r>
+      <w:r>
+        <w:t xml:space="preserve"> Pour parfaire, la mise en page du site et l’insertion des images, on utilise des fichiers </w:t>
+      </w:r>
+      <w:proofErr w:type="spellStart"/>
+      <w:r>
+        <w:t>css</w:t>
+      </w:r>
+      <w:proofErr w:type="spellEnd"/>
+      <w:r>
+        <w:t xml:space="preserve"> (</w:t>
+      </w:r>
+      <w:proofErr w:type="spellStart"/>
+      <w:r>
+        <w:t>Cascading</w:t>
+      </w:r>
+      <w:proofErr w:type="spellEnd"/>
+      <w:r>
+        <w:t xml:space="preserve"> Style </w:t>
+      </w:r>
+      <w:proofErr w:type="spellStart"/>
+      <w:r>
+        <w:t>Sheets</w:t>
+      </w:r>
+      <w:proofErr w:type="spellEnd"/>
+      <w:r>
+        <w:t xml:space="preserve">) pour définir spécifiquement l’aspect des éléments. Par exemple la taille d’un image, l’alignement d’une section, etc. </w:t>
+      </w:r>
+    </w:p>
+    <w:p/>
+    <w:p>
+      <w:pPr>
+        <w:rPr>
+          <w:b/>
+        </w:rPr>
+      </w:pPr>
+      <w:r>
+        <w:rPr>
+          <w:b/>
+        </w:rPr>
+        <w:t xml:space="preserve">Le rôle de la couche </w:t>
+      </w:r>
+      <w:proofErr w:type="spellStart"/>
+      <w:r>
+        <w:rPr>
+          <w:b/>
         </w:rPr>
         <w:t>jstl</w:t>
       </w:r>
       <w:proofErr w:type="spellEnd"/>
+      <w:r>
+        <w:rPr>
+          <w:b/>
+        </w:rPr>
+        <w:t> :</w:t>
+      </w:r>
+    </w:p>
+    <w:p>
+      <w:pPr>
+        <w:rPr>
+          <w:b/>
+        </w:rPr>
+      </w:pPr>
+    </w:p>
+    <w:p>
+      <w:pPr>
+        <w:rPr>
+          <w:b/>
+        </w:rPr>
+      </w:pPr>
+      <w:r>
+        <w:rPr>
+          <w:b/>
+        </w:rPr>
+        <w:t>???</w:t>
+      </w:r>
     </w:p>
     <w:p/>
+    <w:p>
+      <w:pPr>
+        <w:rPr>
+          <w:rFonts w:ascii="Times" w:hAnsi="Times" w:cs="Times"/>
+          <w:color w:val="3F6CAF"/>
+          <w:sz w:val="48"/>
+          <w:szCs w:val="48"/>
+        </w:rPr>
+      </w:pPr>
+      <w:r>
+        <w:rPr>
+          <w:rFonts w:ascii="Times" w:hAnsi="Times" w:cs="Times"/>
+          <w:color w:val="3F6CAF"/>
+          <w:sz w:val="48"/>
+          <w:szCs w:val="48"/>
+        </w:rPr>
+        <w:br w:type="page"/>
+      </w:r>
+    </w:p>
     <w:p>
       <w:pPr>
         <w:widowControl w:val="0"/>
@@ -2705,6 +3404,8 @@
           <w:rFonts w:ascii="Times" w:hAnsi="Times" w:cs="Times"/>
         </w:rPr>
       </w:pPr>
+      <w:bookmarkStart w:id="0" w:name="_GoBack"/>
+      <w:bookmarkEnd w:id="0"/>
       <w:r>
         <w:rPr>
           <w:rFonts w:ascii="Times" w:hAnsi="Times" w:cs="Times"/>
@@ -2712,25 +3413,8 @@
           <w:sz w:val="48"/>
           <w:szCs w:val="48"/>
         </w:rPr>
-        <w:t>Mo</w:t>
-      </w:r>
-      <w:r>
-        <w:rPr>
-          <w:rFonts w:ascii="Times" w:hAnsi="Times" w:cs="Times"/>
-          <w:color w:val="3F6CAF"/>
-          <w:sz w:val="48"/>
-          <w:szCs w:val="48"/>
-        </w:rPr>
-        <w:t xml:space="preserve">dification de traitements </w:t>
-      </w:r>
-      <w:r>
-        <w:rPr>
-          <w:rFonts w:ascii="Times" w:hAnsi="Times" w:cs="Times"/>
-          <w:color w:val="3F6CAF"/>
-          <w:sz w:val="48"/>
-          <w:szCs w:val="48"/>
-        </w:rPr>
-        <w:t>supplémentaires</w:t>
+        <w:lastRenderedPageBreak/>
+        <w:t>Modification de traitements supplémentaires</w:t>
       </w:r>
     </w:p>
     <w:p>
@@ -2772,7 +3456,7 @@
     </w:p>
     <w:p>
       <w:pPr>
-        <w:pStyle w:val="Pardeliste"/>
+        <w:pStyle w:val="Paragraphedeliste"/>
         <w:numPr>
           <w:ilvl w:val="0"/>
           <w:numId w:val="5"/>
@@ -2786,7 +3470,7 @@
     </w:p>
     <w:p>
       <w:pPr>
-        <w:pStyle w:val="Pardeliste"/>
+        <w:pStyle w:val="Paragraphedeliste"/>
         <w:numPr>
           <w:ilvl w:val="0"/>
           <w:numId w:val="5"/>
@@ -2838,7 +3522,7 @@
     </w:p>
     <w:p>
       <w:pPr>
-        <w:pStyle w:val="Pardeliste"/>
+        <w:pStyle w:val="Paragraphedeliste"/>
         <w:numPr>
           <w:ilvl w:val="0"/>
           <w:numId w:val="6"/>
@@ -2856,16 +3540,16 @@
       <w:r>
         <w:t>catégorie</w:t>
       </w:r>
-    </w:p>
-    <w:p>
-      <w:pPr>
-        <w:pStyle w:val="Pardeliste"/>
+      <w:proofErr w:type="spellEnd"/>
+    </w:p>
+    <w:p>
+      <w:pPr>
+        <w:pStyle w:val="Paragraphedeliste"/>
         <w:numPr>
           <w:ilvl w:val="0"/>
           <w:numId w:val="6"/>
         </w:numPr>
       </w:pPr>
-      <w:proofErr w:type="spellEnd"/>
       <w:proofErr w:type="gramStart"/>
       <w:r>
         <w:t>tranche</w:t>
@@ -2882,7 +3566,7 @@
     </w:p>
     <w:p>
       <w:pPr>
-        <w:pStyle w:val="Pardeliste"/>
+        <w:pStyle w:val="Paragraphedeliste"/>
         <w:numPr>
           <w:ilvl w:val="0"/>
           <w:numId w:val="6"/>
@@ -2918,8 +3602,8 @@
 </file>
 
 <file path=word/numbering.xml><?xml version="1.0" encoding="utf-8"?>
-<w:numbering xmlns:wpc="http://schemas.microsoft.com/office/word/2010/wordprocessingCanvas" xmlns:mo="http://schemas.microsoft.com/office/mac/office/2008/main" xmlns:mc="http://schemas.openxmlformats.org/markup-compatibility/2006" xmlns:mv="urn:schemas-microsoft-com:mac:vml" xmlns:o="urn:schemas-microsoft-com:office:office" xmlns:r="http://schemas.openxmlformats.org/officeDocument/2006/relationships" xmlns:m="http://schemas.openxmlformats.org/officeDocument/2006/math" xmlns:v="urn:schemas-microsoft-com:vml" xmlns:wp14="http://schemas.microsoft.com/office/word/2010/wordprocessingDrawing" xmlns:wp="http://schemas.openxmlformats.org/drawingml/2006/wordprocessingDrawing" xmlns:w10="urn:schemas-microsoft-com:office:word" xmlns:w="http://schemas.openxmlformats.org/wordprocessingml/2006/main" xmlns:w14="http://schemas.microsoft.com/office/word/2010/wordml" xmlns:w15="http://schemas.microsoft.com/office/word/2012/wordml" xmlns:wpg="http://schemas.microsoft.com/office/word/2010/wordprocessingGroup" xmlns:wpi="http://schemas.microsoft.com/office/word/2010/wordprocessingInk" xmlns:wne="http://schemas.microsoft.com/office/word/2006/wordml" xmlns:wps="http://schemas.microsoft.com/office/word/2010/wordprocessingShape" mc:Ignorable="w14 w15 wp14">
-  <w:abstractNum w:abstractNumId="0">
+<w:numbering xmlns:wpc="http://schemas.microsoft.com/office/word/2010/wordprocessingCanvas" xmlns:cx="http://schemas.microsoft.com/office/drawing/2014/chartex" xmlns:cx1="http://schemas.microsoft.com/office/drawing/2015/9/8/chartex" xmlns:cx2="http://schemas.microsoft.com/office/drawing/2015/10/21/chartex" xmlns:mc="http://schemas.openxmlformats.org/markup-compatibility/2006" xmlns:o="urn:schemas-microsoft-com:office:office" xmlns:r="http://schemas.openxmlformats.org/officeDocument/2006/relationships" xmlns:m="http://schemas.openxmlformats.org/officeDocument/2006/math" xmlns:v="urn:schemas-microsoft-com:vml" xmlns:wp14="http://schemas.microsoft.com/office/word/2010/wordprocessingDrawing" xmlns:wp="http://schemas.openxmlformats.org/drawingml/2006/wordprocessingDrawing" xmlns:w10="urn:schemas-microsoft-com:office:word" xmlns:w="http://schemas.openxmlformats.org/wordprocessingml/2006/main" xmlns:w14="http://schemas.microsoft.com/office/word/2010/wordml" xmlns:w15="http://schemas.microsoft.com/office/word/2012/wordml" xmlns:w16se="http://schemas.microsoft.com/office/word/2015/wordml/symex" xmlns:wpg="http://schemas.microsoft.com/office/word/2010/wordprocessingGroup" xmlns:wpi="http://schemas.microsoft.com/office/word/2010/wordprocessingInk" xmlns:wne="http://schemas.microsoft.com/office/word/2006/wordml" xmlns:wps="http://schemas.microsoft.com/office/word/2010/wordprocessingShape" mc:Ignorable="w14 w15 w16se wp14">
+  <w:abstractNum w:abstractNumId="0" w15:restartNumberingAfterBreak="0">
     <w:nsid w:val="00000001"/>
     <w:multiLevelType w:val="hybridMultilevel"/>
     <w:tmpl w:val="00000001"/>
@@ -2973,7 +3657,7 @@
       <w:lvlJc w:val="left"/>
     </w:lvl>
   </w:abstractNum>
-  <w:abstractNum w:abstractNumId="1">
+  <w:abstractNum w:abstractNumId="1" w15:restartNumberingAfterBreak="0">
     <w:nsid w:val="099C492F"/>
     <w:multiLevelType w:val="hybridMultilevel"/>
     <w:tmpl w:val="A14C838C"/>
@@ -3086,7 +3770,7 @@
       </w:rPr>
     </w:lvl>
   </w:abstractNum>
-  <w:abstractNum w:abstractNumId="2">
+  <w:abstractNum w:abstractNumId="2" w15:restartNumberingAfterBreak="0">
     <w:nsid w:val="0A6202F3"/>
     <w:multiLevelType w:val="hybridMultilevel"/>
     <w:tmpl w:val="9182BAF4"/>
@@ -3199,7 +3883,7 @@
       </w:rPr>
     </w:lvl>
   </w:abstractNum>
-  <w:abstractNum w:abstractNumId="3">
+  <w:abstractNum w:abstractNumId="3" w15:restartNumberingAfterBreak="0">
     <w:nsid w:val="11E66811"/>
     <w:multiLevelType w:val="hybridMultilevel"/>
     <w:tmpl w:val="4C28034E"/>
@@ -3312,7 +3996,7 @@
       </w:rPr>
     </w:lvl>
   </w:abstractNum>
-  <w:abstractNum w:abstractNumId="4">
+  <w:abstractNum w:abstractNumId="4" w15:restartNumberingAfterBreak="0">
     <w:nsid w:val="12377776"/>
     <w:multiLevelType w:val="hybridMultilevel"/>
     <w:tmpl w:val="88267B50"/>
@@ -3425,7 +4109,7 @@
       </w:rPr>
     </w:lvl>
   </w:abstractNum>
-  <w:abstractNum w:abstractNumId="5">
+  <w:abstractNum w:abstractNumId="5" w15:restartNumberingAfterBreak="0">
     <w:nsid w:val="6BEF7FB7"/>
     <w:multiLevelType w:val="hybridMultilevel"/>
     <w:tmpl w:val="EA404000"/>
@@ -3560,7 +4244,7 @@
 </file>
 
 <file path=word/styles.xml><?xml version="1.0" encoding="utf-8"?>
-<w:styles xmlns:mc="http://schemas.openxmlformats.org/markup-compatibility/2006" xmlns:r="http://schemas.openxmlformats.org/officeDocument/2006/relationships" xmlns:w="http://schemas.openxmlformats.org/wordprocessingml/2006/main" xmlns:w14="http://schemas.microsoft.com/office/word/2010/wordml" xmlns:w15="http://schemas.microsoft.com/office/word/2012/wordml" mc:Ignorable="w14 w15">
+<w:styles xmlns:mc="http://schemas.openxmlformats.org/markup-compatibility/2006" xmlns:r="http://schemas.openxmlformats.org/officeDocument/2006/relationships" xmlns:w="http://schemas.openxmlformats.org/wordprocessingml/2006/main" xmlns:w14="http://schemas.microsoft.com/office/word/2010/wordml" xmlns:w15="http://schemas.microsoft.com/office/word/2012/wordml" xmlns:w16se="http://schemas.microsoft.com/office/word/2015/wordml/symex" mc:Ignorable="w14 w15 w16se">
   <w:docDefaults>
     <w:rPrDefault>
       <w:rPr>
@@ -3572,7 +4256,7 @@
     </w:rPrDefault>
     <w:pPrDefault/>
   </w:docDefaults>
-  <w:latentStyles w:defLockedState="0" w:defUIPriority="99" w:defSemiHidden="0" w:defUnhideWhenUsed="0" w:defQFormat="0" w:count="380">
+  <w:latentStyles w:defLockedState="0" w:defUIPriority="99" w:defSemiHidden="0" w:defUnhideWhenUsed="0" w:defQFormat="0" w:count="372">
     <w:lsdException w:name="Normal" w:uiPriority="0" w:qFormat="1"/>
     <w:lsdException w:name="heading 1" w:uiPriority="9" w:qFormat="1"/>
     <w:lsdException w:name="heading 2" w:semiHidden="1" w:uiPriority="0" w:unhideWhenUsed="1" w:qFormat="1"/>
@@ -3729,15 +4413,6 @@
     <w:lsdException w:name="Balloon Text" w:semiHidden="1" w:unhideWhenUsed="1"/>
     <w:lsdException w:name="Table Grid" w:uiPriority="39"/>
     <w:lsdException w:name="Table Theme" w:semiHidden="1" w:unhideWhenUsed="1"/>
-    <w:lsdException w:name="Note Level 1" w:semiHidden="1" w:unhideWhenUsed="1"/>
-    <w:lsdException w:name="Note Level 2" w:semiHidden="1" w:unhideWhenUsed="1"/>
-    <w:lsdException w:name="Note Level 3" w:semiHidden="1" w:unhideWhenUsed="1"/>
-    <w:lsdException w:name="Note Level 4" w:semiHidden="1" w:unhideWhenUsed="1"/>
-    <w:lsdException w:name="Note Level 5" w:semiHidden="1" w:unhideWhenUsed="1"/>
-    <w:lsdException w:name="Note Level 6" w:semiHidden="1" w:unhideWhenUsed="1"/>
-    <w:lsdException w:name="Note Level 7" w:semiHidden="1" w:unhideWhenUsed="1"/>
-    <w:lsdException w:name="Note Level 8" w:semiHidden="1" w:unhideWhenUsed="1"/>
-    <w:lsdException w:name="Note Level 9" w:semiHidden="1" w:unhideWhenUsed="1"/>
     <w:lsdException w:name="Placeholder Text" w:semiHidden="1"/>
     <w:lsdException w:name="No Spacing" w:uiPriority="1" w:qFormat="1"/>
     <w:lsdException w:name="Light Shading" w:uiPriority="60"/>
@@ -4038,7 +4713,7 @@
       <w:lang w:eastAsia="fr-FR"/>
     </w:rPr>
   </w:style>
-  <w:style w:type="paragraph" w:styleId="Pardeliste">
+  <w:style w:type="paragraph" w:styleId="Paragraphedeliste">
     <w:name w:val="List Paragraph"/>
     <w:basedOn w:val="Normal"/>
     <w:uiPriority w:val="34"/>
@@ -4055,7 +4730,6 @@
     <w:uiPriority w:val="39"/>
     <w:rsid w:val="00D454B8"/>
     <w:tblPr>
-      <w:tblInd w:w="0" w:type="dxa"/>
       <w:tblBorders>
         <w:top w:val="single" w:sz="4" w:space="0" w:color="auto"/>
         <w:left w:val="single" w:sz="4" w:space="0" w:color="auto"/>
@@ -4064,12 +4738,6 @@
         <w:insideH w:val="single" w:sz="4" w:space="0" w:color="auto"/>
         <w:insideV w:val="single" w:sz="4" w:space="0" w:color="auto"/>
       </w:tblBorders>
-      <w:tblCellMar>
-        <w:top w:w="0" w:type="dxa"/>
-        <w:left w:w="108" w:type="dxa"/>
-        <w:bottom w:w="0" w:type="dxa"/>
-        <w:right w:w="108" w:type="dxa"/>
-      </w:tblCellMar>
     </w:tblPr>
   </w:style>
   <w:style w:type="paragraph" w:styleId="Sansinterligne">
@@ -4399,7 +5067,7 @@
 </file>
 
 <file path=customXml/itemProps2.xml><?xml version="1.0" encoding="utf-8"?>
-<ds:datastoreItem xmlns:ds="http://schemas.openxmlformats.org/officeDocument/2006/customXml" ds:itemID="{AF6D6515-04F9-B14D-9602-1DD2D279481D}">
+<ds:datastoreItem xmlns:ds="http://schemas.openxmlformats.org/officeDocument/2006/customXml" ds:itemID="{C4C9FD66-E600-4CA1-A5F4-5ABD07F99632}">
   <ds:schemaRefs>
     <ds:schemaRef ds:uri="http://schemas.openxmlformats.org/officeDocument/2006/bibliography"/>
   </ds:schemaRefs>

</xml_diff>

<commit_message>
le rapport avance encore + quelques trucs
</commit_message>
<xml_diff>
--- a/Architecture de Spring.docx
+++ b/Architecture de Spring.docx
@@ -342,6 +342,7 @@
                                   <w:dataBinding w:prefixMappings="xmlns:ns0='http://purl.org/dc/elements/1.1/' xmlns:ns1='http://schemas.openxmlformats.org/package/2006/metadata/core-properties' " w:xpath="/ns1:coreProperties[1]/ns0:creator[1]" w:storeItemID="{6C3C8BC8-F283-45AE-878A-BAB7291924A1}"/>
                                   <w:text/>
                                 </w:sdtPr>
+                                <w:sdtEndPr/>
                                 <w:sdtContent>
                                   <w:p>
                                     <w:pPr>
@@ -627,6 +628,7 @@
                                       <w:dataBinding w:prefixMappings="xmlns:ns0='http://purl.org/dc/elements/1.1/' xmlns:ns1='http://schemas.openxmlformats.org/package/2006/metadata/core-properties' " w:xpath="/ns1:coreProperties[1]/ns0:title[1]" w:storeItemID="{6C3C8BC8-F283-45AE-878A-BAB7291924A1}"/>
                                       <w:text/>
                                     </w:sdtPr>
+                                    <w:sdtEndPr/>
                                     <w:sdtContent>
                                       <w:r>
                                         <w:rPr>
@@ -3404,8 +3406,6 @@
           <w:rFonts w:ascii="Times" w:hAnsi="Times" w:cs="Times"/>
         </w:rPr>
       </w:pPr>
-      <w:bookmarkStart w:id="0" w:name="_GoBack"/>
-      <w:bookmarkEnd w:id="0"/>
       <w:r>
         <w:rPr>
           <w:rFonts w:ascii="Times" w:hAnsi="Times" w:cs="Times"/>
@@ -3468,6 +3468,316 @@
       </w:r>
       <w:proofErr w:type="spellEnd"/>
     </w:p>
+    <w:p/>
+    <w:p>
+      <w:r>
+        <w:t xml:space="preserve">Toutes les pages du site ont une mise en forme commune qui est composé d’un header, d’une barre de navigation latérale sur la droite et d’un </w:t>
+      </w:r>
+      <w:proofErr w:type="spellStart"/>
+      <w:r>
+        <w:t>footer</w:t>
+      </w:r>
+      <w:proofErr w:type="spellEnd"/>
+      <w:r>
+        <w:t>.</w:t>
+      </w:r>
+    </w:p>
+    <w:p>
+      <w:pPr>
+        <w:jc w:val="center"/>
+      </w:pPr>
+      <w:r>
+        <w:rPr>
+          <w:noProof/>
+          <w:lang w:eastAsia="fr-FR"/>
+        </w:rPr>
+        <w:drawing>
+          <wp:inline distT="0" distB="0" distL="0" distR="0" wp14:anchorId="7E1AFA0D" wp14:editId="673548A9">
+            <wp:extent cx="3838575" cy="3092979"/>
+            <wp:effectExtent l="190500" t="190500" r="180975" b="184150"/>
+            <wp:docPr id="4" name="Image 4"/>
+            <wp:cNvGraphicFramePr>
+              <a:graphicFrameLocks xmlns:a="http://schemas.openxmlformats.org/drawingml/2006/main" noChangeAspect="1"/>
+            </wp:cNvGraphicFramePr>
+            <a:graphic xmlns:a="http://schemas.openxmlformats.org/drawingml/2006/main">
+              <a:graphicData uri="http://schemas.openxmlformats.org/drawingml/2006/picture">
+                <pic:pic xmlns:pic="http://schemas.openxmlformats.org/drawingml/2006/picture">
+                  <pic:nvPicPr>
+                    <pic:cNvPr id="4" name="Sans titre.png"/>
+                    <pic:cNvPicPr/>
+                  </pic:nvPicPr>
+                  <pic:blipFill>
+                    <a:blip r:embed="rId18">
+                      <a:extLst>
+                        <a:ext uri="{28A0092B-C50C-407E-A947-70E740481C1C}">
+                          <a14:useLocalDpi xmlns:a14="http://schemas.microsoft.com/office/drawing/2010/main" val="0"/>
+                        </a:ext>
+                      </a:extLst>
+                    </a:blip>
+                    <a:stretch>
+                      <a:fillRect/>
+                    </a:stretch>
+                  </pic:blipFill>
+                  <pic:spPr>
+                    <a:xfrm>
+                      <a:off x="0" y="0"/>
+                      <a:ext cx="3841985" cy="3095726"/>
+                    </a:xfrm>
+                    <a:prstGeom prst="rect">
+                      <a:avLst/>
+                    </a:prstGeom>
+                    <a:ln>
+                      <a:noFill/>
+                    </a:ln>
+                    <a:effectLst>
+                      <a:outerShdw blurRad="190500" algn="tl" rotWithShape="0">
+                        <a:srgbClr val="000000">
+                          <a:alpha val="70000"/>
+                        </a:srgbClr>
+                      </a:outerShdw>
+                    </a:effectLst>
+                  </pic:spPr>
+                </pic:pic>
+              </a:graphicData>
+            </a:graphic>
+          </wp:inline>
+        </w:drawing>
+      </w:r>
+    </w:p>
+    <w:p>
+      <w:r>
+        <w:t xml:space="preserve">Cependant quand nous avons reçu le projet, tout le code de ce </w:t>
+      </w:r>
+      <w:proofErr w:type="spellStart"/>
+      <w:r>
+        <w:t>layout</w:t>
+      </w:r>
+      <w:proofErr w:type="spellEnd"/>
+      <w:r>
+        <w:t xml:space="preserve"> était </w:t>
+      </w:r>
+      <w:r>
+        <w:t>écrit</w:t>
+      </w:r>
+      <w:r>
+        <w:t xml:space="preserve"> plusieurs fois</w:t>
+      </w:r>
+      <w:r>
+        <w:t xml:space="preserve"> dans les vues</w:t>
+      </w:r>
+      <w:r>
+        <w:t>.</w:t>
+      </w:r>
+      <w:r>
+        <w:t xml:space="preserve"> </w:t>
+      </w:r>
+      <w:r>
+        <w:t>Cela pose un gros problème de modularité</w:t>
+      </w:r>
+      <w:r>
+        <w:t xml:space="preserve"> car si on veut changer un des éléments du </w:t>
+      </w:r>
+      <w:proofErr w:type="spellStart"/>
+      <w:r>
+        <w:t>layout</w:t>
+      </w:r>
+      <w:proofErr w:type="spellEnd"/>
+      <w:r>
+        <w:t xml:space="preserve"> nous devons changer le code dans toutes les vues. Pour remédier à ce</w:t>
+      </w:r>
+      <w:r>
+        <w:t xml:space="preserve"> problème</w:t>
+      </w:r>
+      <w:r>
+        <w:t xml:space="preserve">, nous avons donc mis en place un </w:t>
+      </w:r>
+      <w:proofErr w:type="spellStart"/>
+      <w:r>
+        <w:t>layout</w:t>
+      </w:r>
+      <w:proofErr w:type="spellEnd"/>
+      <w:r>
+        <w:t xml:space="preserve">. </w:t>
+      </w:r>
+      <w:r>
+        <w:t>Pour cela, n</w:t>
+      </w:r>
+      <w:r>
+        <w:t xml:space="preserve">ous </w:t>
+      </w:r>
+      <w:r>
+        <w:t xml:space="preserve">utilisons une fonctionnalité du JSP qui nous permet de créer des balises personnalisées. Ainsi, dans un fichier </w:t>
+      </w:r>
+      <w:proofErr w:type="spellStart"/>
+      <w:r>
+        <w:t>layout.tag</w:t>
+      </w:r>
+      <w:proofErr w:type="spellEnd"/>
+      <w:r>
+        <w:t xml:space="preserve"> nous allons écrire le code du </w:t>
+      </w:r>
+      <w:proofErr w:type="spellStart"/>
+      <w:r>
+        <w:t>layout</w:t>
+      </w:r>
+      <w:proofErr w:type="spellEnd"/>
+      <w:r>
+        <w:t xml:space="preserve"> en rajoutant une balise spéciale &lt;</w:t>
+      </w:r>
+      <w:proofErr w:type="spellStart"/>
+      <w:r>
+        <w:t>jsp</w:t>
+      </w:r>
+      <w:proofErr w:type="spellEnd"/>
+      <w:proofErr w:type="gramStart"/>
+      <w:r>
+        <w:t> :</w:t>
+      </w:r>
+      <w:proofErr w:type="spellStart"/>
+      <w:r>
+        <w:t>doBody</w:t>
+      </w:r>
+      <w:proofErr w:type="spellEnd"/>
+      <w:proofErr w:type="gramEnd"/>
+      <w:r>
+        <w:t>&gt; qui va indiquer l’endroit où le code des vues va être insérée.</w:t>
+      </w:r>
+    </w:p>
+    <w:p>
+      <w:pPr>
+        <w:jc w:val="center"/>
+      </w:pPr>
+      <w:r>
+        <w:rPr>
+          <w:noProof/>
+          <w:lang w:eastAsia="fr-FR"/>
+        </w:rPr>
+        <w:drawing>
+          <wp:inline distT="0" distB="0" distL="0" distR="0" wp14:anchorId="4244A5AB" wp14:editId="06D6DA89">
+            <wp:extent cx="2312427" cy="1333500"/>
+            <wp:effectExtent l="190500" t="190500" r="183515" b="190500"/>
+            <wp:docPr id="17" name="Image 17"/>
+            <wp:cNvGraphicFramePr>
+              <a:graphicFrameLocks xmlns:a="http://schemas.openxmlformats.org/drawingml/2006/main" noChangeAspect="1"/>
+            </wp:cNvGraphicFramePr>
+            <a:graphic xmlns:a="http://schemas.openxmlformats.org/drawingml/2006/main">
+              <a:graphicData uri="http://schemas.openxmlformats.org/drawingml/2006/picture">
+                <pic:pic xmlns:pic="http://schemas.openxmlformats.org/drawingml/2006/picture">
+                  <pic:nvPicPr>
+                    <pic:cNvPr id="1" name=""/>
+                    <pic:cNvPicPr/>
+                  </pic:nvPicPr>
+                  <pic:blipFill>
+                    <a:blip r:embed="rId19"/>
+                    <a:stretch>
+                      <a:fillRect/>
+                    </a:stretch>
+                  </pic:blipFill>
+                  <pic:spPr>
+                    <a:xfrm>
+                      <a:off x="0" y="0"/>
+                      <a:ext cx="2345959" cy="1352837"/>
+                    </a:xfrm>
+                    <a:prstGeom prst="rect">
+                      <a:avLst/>
+                    </a:prstGeom>
+                    <a:ln>
+                      <a:noFill/>
+                    </a:ln>
+                    <a:effectLst>
+                      <a:outerShdw blurRad="190500" algn="tl" rotWithShape="0">
+                        <a:srgbClr val="000000">
+                          <a:alpha val="70000"/>
+                        </a:srgbClr>
+                      </a:outerShdw>
+                    </a:effectLst>
+                  </pic:spPr>
+                </pic:pic>
+              </a:graphicData>
+            </a:graphic>
+          </wp:inline>
+        </w:drawing>
+      </w:r>
+    </w:p>
+    <w:p>
+      <w:r>
+        <w:lastRenderedPageBreak/>
+        <w:t>Ensuite, il suffit de rajouter ce tag dans le code des vues pour indiquer qu’il faut le remplacer par le code du fichier.</w:t>
+      </w:r>
+    </w:p>
+    <w:p>
+      <w:pPr>
+        <w:jc w:val="center"/>
+      </w:pPr>
+      <w:r>
+        <w:rPr>
+          <w:noProof/>
+          <w:lang w:eastAsia="fr-FR"/>
+        </w:rPr>
+        <w:drawing>
+          <wp:inline distT="0" distB="0" distL="0" distR="0" wp14:anchorId="2397F46B" wp14:editId="2BDDCB17">
+            <wp:extent cx="5314950" cy="447675"/>
+            <wp:effectExtent l="190500" t="190500" r="190500" b="200025"/>
+            <wp:docPr id="18" name="Image 18"/>
+            <wp:cNvGraphicFramePr>
+              <a:graphicFrameLocks xmlns:a="http://schemas.openxmlformats.org/drawingml/2006/main" noChangeAspect="1"/>
+            </wp:cNvGraphicFramePr>
+            <a:graphic xmlns:a="http://schemas.openxmlformats.org/drawingml/2006/main">
+              <a:graphicData uri="http://schemas.openxmlformats.org/drawingml/2006/picture">
+                <pic:pic xmlns:pic="http://schemas.openxmlformats.org/drawingml/2006/picture">
+                  <pic:nvPicPr>
+                    <pic:cNvPr id="1" name=""/>
+                    <pic:cNvPicPr/>
+                  </pic:nvPicPr>
+                  <pic:blipFill>
+                    <a:blip r:embed="rId20"/>
+                    <a:stretch>
+                      <a:fillRect/>
+                    </a:stretch>
+                  </pic:blipFill>
+                  <pic:spPr>
+                    <a:xfrm>
+                      <a:off x="0" y="0"/>
+                      <a:ext cx="5314950" cy="447675"/>
+                    </a:xfrm>
+                    <a:prstGeom prst="rect">
+                      <a:avLst/>
+                    </a:prstGeom>
+                    <a:ln>
+                      <a:noFill/>
+                    </a:ln>
+                    <a:effectLst>
+                      <a:outerShdw blurRad="190500" algn="tl" rotWithShape="0">
+                        <a:srgbClr val="000000">
+                          <a:alpha val="70000"/>
+                        </a:srgbClr>
+                      </a:outerShdw>
+                    </a:effectLst>
+                  </pic:spPr>
+                </pic:pic>
+              </a:graphicData>
+            </a:graphic>
+          </wp:inline>
+        </w:drawing>
+      </w:r>
+    </w:p>
+    <w:p>
+      <w:r>
+        <w:t xml:space="preserve">Ici on peut remarquer deux attributs titre et phrase qui permette de passer des paramètres au </w:t>
+      </w:r>
+      <w:proofErr w:type="spellStart"/>
+      <w:r>
+        <w:t>layout</w:t>
+      </w:r>
+      <w:proofErr w:type="spellEnd"/>
+      <w:r>
+        <w:t xml:space="preserve"> pour dans notre cas changer le titre et la phrase qui est écrite dans le header en fonction de la vue.</w:t>
+      </w:r>
+    </w:p>
+    <w:p>
+      <w:bookmarkStart w:id="0" w:name="_GoBack"/>
+      <w:bookmarkEnd w:id="0"/>
+    </w:p>
     <w:p>
       <w:pPr>
         <w:pStyle w:val="Paragraphedeliste"/>
@@ -3483,7 +3793,7 @@
       <w:proofErr w:type="spellEnd"/>
       <w:r>
         <w:rPr>
-          <w:rFonts w:ascii="MS Mincho" w:eastAsia="MS Mincho" w:hAnsi="MS Mincho" w:cs="MS Mincho"/>
+          <w:rFonts w:ascii="MS Gothic" w:eastAsia="MS Gothic" w:hAnsi="MS Gothic" w:cs="MS Gothic" w:hint="eastAsia"/>
         </w:rPr>
         <w:t>  </w:t>
@@ -5067,7 +5377,7 @@
 </file>
 
 <file path=customXml/itemProps2.xml><?xml version="1.0" encoding="utf-8"?>
-<ds:datastoreItem xmlns:ds="http://schemas.openxmlformats.org/officeDocument/2006/customXml" ds:itemID="{C4C9FD66-E600-4CA1-A5F4-5ABD07F99632}">
+<ds:datastoreItem xmlns:ds="http://schemas.openxmlformats.org/officeDocument/2006/customXml" ds:itemID="{68273F36-0A44-416B-A548-6E33CA265A41}">
   <ds:schemaRefs>
     <ds:schemaRef ds:uri="http://schemas.openxmlformats.org/officeDocument/2006/bibliography"/>
   </ds:schemaRefs>

</xml_diff>